<commit_message>
data section draft finished
</commit_message>
<xml_diff>
--- a/documentation/Data Appendix.docx
+++ b/documentation/Data Appendix.docx
@@ -6592,7 +6592,7 @@
     <w:p>
       <w:pPr>
         <w:rPr>
-          <w:rFonts w:ascii="Times New Roman" w:hAnsi="Times New Roman" w:cs="Times New Roman" w:hint="eastAsia"/>
+          <w:rFonts w:ascii="Times New Roman" w:hAnsi="Times New Roman" w:cs="Times New Roman"/>
         </w:rPr>
       </w:pPr>
       <w:r>
@@ -6700,13 +6700,7 @@
         <w:rPr>
           <w:rFonts w:ascii="Times New Roman" w:hAnsi="Times New Roman" w:cs="Times New Roman" w:hint="eastAsia"/>
         </w:rPr>
-        <w:t xml:space="preserve"> </w:t>
-      </w:r>
-      <w:r>
-        <w:rPr>
-          <w:rFonts w:ascii="Times New Roman" w:hAnsi="Times New Roman" w:cs="Times New Roman" w:hint="eastAsia"/>
-        </w:rPr>
-        <w:t>e</w:t>
+        <w:t xml:space="preserve"> e</w:t>
       </w:r>
       <w:r>
         <w:rPr>
@@ -6979,7 +6973,7 @@
     <w:p>
       <w:pPr>
         <w:rPr>
-          <w:rFonts w:ascii="Times New Roman" w:hAnsi="Times New Roman" w:cs="Times New Roman" w:hint="eastAsia"/>
+          <w:rFonts w:ascii="Times New Roman" w:hAnsi="Times New Roman" w:cs="Times New Roman"/>
         </w:rPr>
       </w:pPr>
       <w:r>
@@ -7041,6 +7035,3970 @@
           <w:rFonts w:ascii="Times New Roman" w:hAnsi="Times New Roman" w:cs="Times New Roman" w:hint="eastAsia"/>
         </w:rPr>
         <w:t xml:space="preserve"> two numbers. </w:t>
+      </w:r>
+    </w:p>
+    <w:p>
+      <w:pPr>
+        <w:rPr>
+          <w:rFonts w:ascii="Times New Roman" w:hAnsi="Times New Roman" w:cs="Times New Roman"/>
+        </w:rPr>
+      </w:pPr>
+    </w:p>
+    <w:p>
+      <w:pPr>
+        <w:rPr>
+          <w:rFonts w:ascii="Times New Roman" w:hAnsi="Times New Roman" w:cs="Times New Roman"/>
+        </w:rPr>
+      </w:pPr>
+      <w:r>
+        <w:rPr>
+          <w:rFonts w:ascii="Times New Roman" w:hAnsi="Times New Roman" w:cs="Times New Roman"/>
+        </w:rPr>
+        <w:t xml:space="preserve">Variable: </w:t>
+      </w:r>
+      <w:r>
+        <w:rPr>
+          <w:rFonts w:ascii="Times New Roman" w:hAnsi="Times New Roman" w:cs="Times New Roman"/>
+        </w:rPr>
+        <w:t>Gross</w:t>
+      </w:r>
+      <w:r>
+        <w:rPr>
+          <w:rFonts w:ascii="Times New Roman" w:hAnsi="Times New Roman" w:cs="Times New Roman" w:hint="eastAsia"/>
+        </w:rPr>
+        <w:t xml:space="preserve"> </w:t>
+      </w:r>
+      <w:r>
+        <w:rPr>
+          <w:rFonts w:ascii="Times New Roman" w:hAnsi="Times New Roman" w:cs="Times New Roman"/>
+        </w:rPr>
+        <w:t>national</w:t>
+      </w:r>
+      <w:r>
+        <w:rPr>
+          <w:rFonts w:ascii="Times New Roman" w:hAnsi="Times New Roman" w:cs="Times New Roman" w:hint="eastAsia"/>
+        </w:rPr>
+        <w:t xml:space="preserve"> </w:t>
+      </w:r>
+      <w:r>
+        <w:rPr>
+          <w:rFonts w:ascii="Times New Roman" w:hAnsi="Times New Roman" w:cs="Times New Roman"/>
+        </w:rPr>
+        <w:t>savings</w:t>
+      </w:r>
+    </w:p>
+    <w:p>
+      <w:pPr>
+        <w:rPr>
+          <w:rFonts w:ascii="Times New Roman" w:hAnsi="Times New Roman" w:cs="Times New Roman"/>
+        </w:rPr>
+      </w:pPr>
+      <w:r>
+        <w:rPr>
+          <w:rFonts w:ascii="Times New Roman" w:hAnsi="Times New Roman" w:cs="Times New Roman"/>
+        </w:rPr>
+        <w:t xml:space="preserve">Original data file: </w:t>
+      </w:r>
+      <w:r>
+        <w:rPr>
+          <w:rFonts w:ascii="Times New Roman" w:hAnsi="Times New Roman" w:cs="Times New Roman"/>
+        </w:rPr>
+        <w:t>WEO_Oct2024</w:t>
+      </w:r>
+      <w:r>
+        <w:rPr>
+          <w:rFonts w:ascii="Times New Roman" w:hAnsi="Times New Roman" w:cs="Times New Roman" w:hint="eastAsia"/>
+        </w:rPr>
+        <w:t>.xlsx</w:t>
+      </w:r>
+    </w:p>
+    <w:p>
+      <w:pPr>
+        <w:rPr>
+          <w:rFonts w:ascii="Times New Roman" w:hAnsi="Times New Roman" w:cs="Times New Roman"/>
+        </w:rPr>
+      </w:pPr>
+      <w:r>
+        <w:rPr>
+          <w:rFonts w:ascii="Times New Roman" w:hAnsi="Times New Roman" w:cs="Times New Roman"/>
+        </w:rPr>
+        <w:t>Original variable name:</w:t>
+      </w:r>
+      <w:r>
+        <w:rPr>
+          <w:rFonts w:ascii="Times New Roman" w:hAnsi="Times New Roman" w:cs="Times New Roman" w:hint="eastAsia"/>
+        </w:rPr>
+        <w:t xml:space="preserve"> </w:t>
+      </w:r>
+      <w:r>
+        <w:rPr>
+          <w:rFonts w:ascii="Times New Roman" w:hAnsi="Times New Roman" w:cs="Times New Roman"/>
+        </w:rPr>
+        <w:t>Gross national savings</w:t>
+      </w:r>
+    </w:p>
+    <w:p>
+      <w:pPr>
+        <w:rPr>
+          <w:rFonts w:ascii="Times New Roman" w:hAnsi="Times New Roman" w:cs="Times New Roman"/>
+        </w:rPr>
+      </w:pPr>
+      <w:r>
+        <w:rPr>
+          <w:rFonts w:ascii="Times New Roman" w:hAnsi="Times New Roman" w:cs="Times New Roman"/>
+        </w:rPr>
+        <w:t>Number of Observations: 386</w:t>
+      </w:r>
+    </w:p>
+    <w:p>
+      <w:pPr>
+        <w:rPr>
+          <w:rFonts w:ascii="Times New Roman" w:hAnsi="Times New Roman" w:cs="Times New Roman"/>
+        </w:rPr>
+      </w:pPr>
+      <w:r>
+        <w:rPr>
+          <w:rFonts w:ascii="Times New Roman" w:hAnsi="Times New Roman" w:cs="Times New Roman"/>
+        </w:rPr>
+        <w:t>No missing value</w:t>
+      </w:r>
+    </w:p>
+    <w:p>
+      <w:pPr>
+        <w:rPr>
+          <w:rFonts w:ascii="Times New Roman" w:hAnsi="Times New Roman" w:cs="Times New Roman"/>
+        </w:rPr>
+      </w:pPr>
+      <w:r>
+        <w:rPr>
+          <w:rFonts w:ascii="Times New Roman" w:hAnsi="Times New Roman" w:cs="Times New Roman"/>
+        </w:rPr>
+        <w:t>Definition:</w:t>
+      </w:r>
+      <w:r>
+        <w:rPr>
+          <w:rFonts w:ascii="Times New Roman" w:hAnsi="Times New Roman" w:cs="Times New Roman" w:hint="eastAsia"/>
+        </w:rPr>
+        <w:t xml:space="preserve"> </w:t>
+      </w:r>
+      <w:r>
+        <w:rPr>
+          <w:rFonts w:ascii="Times New Roman" w:hAnsi="Times New Roman" w:cs="Times New Roman"/>
+        </w:rPr>
+        <w:t>Expressed as a ratio of gross national savings in current local currency and GDP in current local currency</w:t>
+      </w:r>
+      <w:r>
+        <w:rPr>
+          <w:rFonts w:ascii="Times New Roman" w:hAnsi="Times New Roman" w:cs="Times New Roman" w:hint="eastAsia"/>
+        </w:rPr>
+        <w:t>.</w:t>
+      </w:r>
+    </w:p>
+    <w:p>
+      <w:pPr>
+        <w:rPr>
+          <w:rFonts w:ascii="Times New Roman" w:hAnsi="Times New Roman" w:cs="Times New Roman"/>
+        </w:rPr>
+      </w:pPr>
+      <w:r>
+        <w:rPr>
+          <w:rFonts w:ascii="Times New Roman" w:hAnsi="Times New Roman" w:cs="Times New Roman" w:hint="eastAsia"/>
+        </w:rPr>
+        <w:t xml:space="preserve">Mean: </w:t>
+      </w:r>
+      <w:r>
+        <w:rPr>
+          <w:rFonts w:ascii="Times New Roman" w:hAnsi="Times New Roman" w:cs="Times New Roman"/>
+        </w:rPr>
+        <w:t>21.817</w:t>
+      </w:r>
+    </w:p>
+    <w:p>
+      <w:pPr>
+        <w:rPr>
+          <w:rFonts w:ascii="Times New Roman" w:hAnsi="Times New Roman" w:cs="Times New Roman" w:hint="eastAsia"/>
+        </w:rPr>
+      </w:pPr>
+      <w:r>
+        <w:rPr>
+          <w:rFonts w:ascii="Times New Roman" w:hAnsi="Times New Roman" w:cs="Times New Roman" w:hint="eastAsia"/>
+        </w:rPr>
+        <w:t xml:space="preserve">Standard Deviation: </w:t>
+      </w:r>
+      <w:r>
+        <w:rPr>
+          <w:rFonts w:ascii="Times New Roman" w:hAnsi="Times New Roman" w:cs="Times New Roman"/>
+        </w:rPr>
+        <w:t>5.876</w:t>
+      </w:r>
+    </w:p>
+    <w:p>
+      <w:pPr>
+        <w:rPr>
+          <w:rFonts w:ascii="Times New Roman" w:hAnsi="Times New Roman" w:cs="Times New Roman"/>
+        </w:rPr>
+      </w:pPr>
+      <w:r>
+        <w:rPr>
+          <w:rFonts w:ascii="Times New Roman" w:hAnsi="Times New Roman" w:cs="Times New Roman" w:hint="eastAsia"/>
+        </w:rPr>
+        <w:t xml:space="preserve">Minimum: </w:t>
+      </w:r>
+      <w:r>
+        <w:rPr>
+          <w:rFonts w:ascii="Times New Roman" w:hAnsi="Times New Roman" w:cs="Times New Roman"/>
+        </w:rPr>
+        <w:t>5.23</w:t>
+      </w:r>
+    </w:p>
+    <w:p>
+      <w:pPr>
+        <w:rPr>
+          <w:rFonts w:ascii="Times New Roman" w:hAnsi="Times New Roman" w:cs="Times New Roman"/>
+        </w:rPr>
+      </w:pPr>
+      <w:r>
+        <w:rPr>
+          <w:rFonts w:ascii="Times New Roman" w:hAnsi="Times New Roman" w:cs="Times New Roman" w:hint="eastAsia"/>
+        </w:rPr>
+        <w:t xml:space="preserve">Median: </w:t>
+      </w:r>
+      <w:r>
+        <w:rPr>
+          <w:rFonts w:ascii="Times New Roman" w:hAnsi="Times New Roman" w:cs="Times New Roman"/>
+        </w:rPr>
+        <w:t>21.524</w:t>
+      </w:r>
+    </w:p>
+    <w:p>
+      <w:pPr>
+        <w:rPr>
+          <w:rFonts w:ascii="Times New Roman" w:hAnsi="Times New Roman" w:cs="Times New Roman"/>
+        </w:rPr>
+      </w:pPr>
+      <w:r>
+        <w:rPr>
+          <w:rFonts w:ascii="Times New Roman" w:hAnsi="Times New Roman" w:cs="Times New Roman" w:hint="eastAsia"/>
+        </w:rPr>
+        <w:t xml:space="preserve">Maximum: </w:t>
+      </w:r>
+      <w:r>
+        <w:rPr>
+          <w:rFonts w:ascii="Times New Roman" w:hAnsi="Times New Roman" w:cs="Times New Roman"/>
+        </w:rPr>
+        <w:t>39.641</w:t>
+      </w:r>
+    </w:p>
+    <w:p>
+      <w:pPr>
+        <w:rPr>
+          <w:rFonts w:ascii="Times New Roman" w:hAnsi="Times New Roman" w:cs="Times New Roman"/>
+        </w:rPr>
+      </w:pPr>
+      <w:r>
+        <w:rPr>
+          <w:rFonts w:ascii="Times New Roman" w:hAnsi="Times New Roman" w:cs="Times New Roman" w:hint="eastAsia"/>
+        </w:rPr>
+        <w:t>25</w:t>
+      </w:r>
+      <w:r>
+        <w:rPr>
+          <w:rFonts w:ascii="Times New Roman" w:hAnsi="Times New Roman" w:cs="Times New Roman" w:hint="eastAsia"/>
+          <w:vertAlign w:val="superscript"/>
+        </w:rPr>
+        <w:t>th</w:t>
+      </w:r>
+      <w:r>
+        <w:rPr>
+          <w:rFonts w:ascii="Times New Roman" w:hAnsi="Times New Roman" w:cs="Times New Roman" w:hint="eastAsia"/>
+        </w:rPr>
+        <w:t xml:space="preserve"> percentile: </w:t>
+      </w:r>
+      <w:r>
+        <w:rPr>
+          <w:rFonts w:ascii="Times New Roman" w:hAnsi="Times New Roman" w:cs="Times New Roman"/>
+        </w:rPr>
+        <w:t>17.883</w:t>
+      </w:r>
+    </w:p>
+    <w:p>
+      <w:pPr>
+        <w:rPr>
+          <w:rFonts w:ascii="Times New Roman" w:hAnsi="Times New Roman" w:cs="Times New Roman"/>
+        </w:rPr>
+      </w:pPr>
+      <w:r>
+        <w:rPr>
+          <w:rFonts w:ascii="Times New Roman" w:hAnsi="Times New Roman" w:cs="Times New Roman"/>
+        </w:rPr>
+        <w:t>75</w:t>
+      </w:r>
+      <w:r>
+        <w:rPr>
+          <w:rFonts w:ascii="Times New Roman" w:hAnsi="Times New Roman" w:cs="Times New Roman" w:hint="eastAsia"/>
+          <w:vertAlign w:val="superscript"/>
+        </w:rPr>
+        <w:t>th</w:t>
+      </w:r>
+      <w:r>
+        <w:rPr>
+          <w:rFonts w:ascii="Times New Roman" w:hAnsi="Times New Roman" w:cs="Times New Roman" w:hint="eastAsia"/>
+        </w:rPr>
+        <w:t xml:space="preserve"> </w:t>
+      </w:r>
+      <w:r>
+        <w:rPr>
+          <w:rFonts w:ascii="Times New Roman" w:hAnsi="Times New Roman" w:cs="Times New Roman"/>
+        </w:rPr>
+        <w:t>percentil</w:t>
+      </w:r>
+      <w:r>
+        <w:rPr>
+          <w:rFonts w:ascii="Times New Roman" w:hAnsi="Times New Roman" w:cs="Times New Roman" w:hint="eastAsia"/>
+        </w:rPr>
+        <w:t xml:space="preserve">e: </w:t>
+      </w:r>
+      <w:r>
+        <w:rPr>
+          <w:rFonts w:ascii="Times New Roman" w:hAnsi="Times New Roman" w:cs="Times New Roman"/>
+        </w:rPr>
+        <w:t>25.622</w:t>
+      </w:r>
+    </w:p>
+    <w:p>
+      <w:pPr>
+        <w:rPr>
+          <w:rFonts w:ascii="Times New Roman" w:hAnsi="Times New Roman" w:cs="Times New Roman" w:hint="eastAsia"/>
+        </w:rPr>
+      </w:pPr>
+      <w:r>
+        <w:rPr>
+          <w:rFonts w:ascii="Times New Roman" w:hAnsi="Times New Roman" w:cs="Times New Roman" w:hint="eastAsia"/>
+        </w:rPr>
+        <w:t>Histogram:</w:t>
+      </w:r>
+    </w:p>
+    <w:p>
+      <w:pPr>
+        <w:rPr>
+          <w:rFonts w:ascii="Times New Roman" w:hAnsi="Times New Roman" w:cs="Times New Roman"/>
+        </w:rPr>
+      </w:pPr>
+      <w:r>
+        <w:rPr>
+          <w:rFonts w:ascii="Times New Roman" w:hAnsi="Times New Roman" w:cs="Times New Roman"/>
+          <w:noProof/>
+        </w:rPr>
+        <w:lastRenderedPageBreak/>
+        <w:drawing>
+          <wp:inline distT="0" distB="0" distL="0" distR="0" wp14:anchorId="490D7502" wp14:editId="6907F914">
+            <wp:extent cx="3302735" cy="2768600"/>
+            <wp:effectExtent l="0" t="0" r="0" b="0"/>
+            <wp:docPr id="488383772" name="图片 1"/>
+            <wp:cNvGraphicFramePr>
+              <a:graphicFrameLocks xmlns:a="http://schemas.openxmlformats.org/drawingml/2006/main" noChangeAspect="1"/>
+            </wp:cNvGraphicFramePr>
+            <a:graphic xmlns:a="http://schemas.openxmlformats.org/drawingml/2006/main">
+              <a:graphicData uri="http://schemas.openxmlformats.org/drawingml/2006/picture">
+                <pic:pic xmlns:pic="http://schemas.openxmlformats.org/drawingml/2006/picture">
+                  <pic:nvPicPr>
+                    <pic:cNvPr id="0" name="Picture 1"/>
+                    <pic:cNvPicPr>
+                      <a:picLocks noChangeAspect="1" noChangeArrowheads="1"/>
+                    </pic:cNvPicPr>
+                  </pic:nvPicPr>
+                  <pic:blipFill>
+                    <a:blip r:embed="rId29">
+                      <a:extLst>
+                        <a:ext uri="{28A0092B-C50C-407E-A947-70E740481C1C}">
+                          <a14:useLocalDpi xmlns:a14="http://schemas.microsoft.com/office/drawing/2010/main" val="0"/>
+                        </a:ext>
+                      </a:extLst>
+                    </a:blip>
+                    <a:srcRect/>
+                    <a:stretch>
+                      <a:fillRect/>
+                    </a:stretch>
+                  </pic:blipFill>
+                  <pic:spPr bwMode="auto">
+                    <a:xfrm>
+                      <a:off x="0" y="0"/>
+                      <a:ext cx="3306149" cy="2771462"/>
+                    </a:xfrm>
+                    <a:prstGeom prst="rect">
+                      <a:avLst/>
+                    </a:prstGeom>
+                    <a:noFill/>
+                    <a:ln>
+                      <a:noFill/>
+                    </a:ln>
+                  </pic:spPr>
+                </pic:pic>
+              </a:graphicData>
+            </a:graphic>
+          </wp:inline>
+        </w:drawing>
+      </w:r>
+    </w:p>
+    <w:p>
+      <w:pPr>
+        <w:rPr>
+          <w:rFonts w:ascii="Times New Roman" w:hAnsi="Times New Roman" w:cs="Times New Roman"/>
+        </w:rPr>
+      </w:pPr>
+      <w:r>
+        <w:rPr>
+          <w:rFonts w:ascii="Times New Roman" w:hAnsi="Times New Roman" w:cs="Times New Roman"/>
+        </w:rPr>
+        <w:t>The distribution of Gross National Savings is approximately normal but slightly right-skewed, indicating that most countries have moderate savings rates, with a few exhibiting higher values. The majority of countries fall within a central range, with extreme high values being less common. Overall, the variability is moderate, suggesting some differences in savings patterns across nations.</w:t>
+      </w:r>
+    </w:p>
+    <w:p>
+      <w:pPr>
+        <w:rPr>
+          <w:rFonts w:ascii="Times New Roman" w:hAnsi="Times New Roman" w:cs="Times New Roman"/>
+        </w:rPr>
+      </w:pPr>
+    </w:p>
+    <w:p>
+      <w:pPr>
+        <w:rPr>
+          <w:rFonts w:ascii="Times New Roman" w:hAnsi="Times New Roman" w:cs="Times New Roman"/>
+        </w:rPr>
+      </w:pPr>
+      <w:r>
+        <w:rPr>
+          <w:rFonts w:ascii="Times New Roman" w:hAnsi="Times New Roman" w:cs="Times New Roman"/>
+        </w:rPr>
+        <w:t xml:space="preserve">Variable: </w:t>
+      </w:r>
+      <w:r>
+        <w:rPr>
+          <w:rFonts w:ascii="Times New Roman" w:hAnsi="Times New Roman" w:cs="Times New Roman"/>
+        </w:rPr>
+        <w:t>Inflation</w:t>
+      </w:r>
+    </w:p>
+    <w:p>
+      <w:pPr>
+        <w:rPr>
+          <w:rFonts w:ascii="Times New Roman" w:hAnsi="Times New Roman" w:cs="Times New Roman"/>
+        </w:rPr>
+      </w:pPr>
+      <w:r>
+        <w:rPr>
+          <w:rFonts w:ascii="Times New Roman" w:hAnsi="Times New Roman" w:cs="Times New Roman"/>
+        </w:rPr>
+        <w:t xml:space="preserve">Original data file: </w:t>
+      </w:r>
+      <w:r>
+        <w:rPr>
+          <w:rFonts w:ascii="Times New Roman" w:hAnsi="Times New Roman" w:cs="Times New Roman"/>
+        </w:rPr>
+        <w:t>WEO_Oct2024</w:t>
+      </w:r>
+      <w:r>
+        <w:rPr>
+          <w:rFonts w:ascii="Times New Roman" w:hAnsi="Times New Roman" w:cs="Times New Roman" w:hint="eastAsia"/>
+        </w:rPr>
+        <w:t>.xlsx</w:t>
+      </w:r>
+    </w:p>
+    <w:p>
+      <w:pPr>
+        <w:rPr>
+          <w:rFonts w:ascii="Times New Roman" w:hAnsi="Times New Roman" w:cs="Times New Roman"/>
+        </w:rPr>
+      </w:pPr>
+      <w:r>
+        <w:rPr>
+          <w:rFonts w:ascii="Times New Roman" w:hAnsi="Times New Roman" w:cs="Times New Roman"/>
+        </w:rPr>
+        <w:t>Original variable name:</w:t>
+      </w:r>
+      <w:r>
+        <w:rPr>
+          <w:rFonts w:ascii="Times New Roman" w:hAnsi="Times New Roman" w:cs="Times New Roman" w:hint="eastAsia"/>
+        </w:rPr>
+        <w:t xml:space="preserve"> </w:t>
+      </w:r>
+      <w:r>
+        <w:rPr>
+          <w:rFonts w:ascii="Times New Roman" w:hAnsi="Times New Roman" w:cs="Times New Roman"/>
+        </w:rPr>
+        <w:t>Inflation, end of period consumer prices</w:t>
+      </w:r>
+    </w:p>
+    <w:p>
+      <w:pPr>
+        <w:rPr>
+          <w:rFonts w:ascii="Times New Roman" w:hAnsi="Times New Roman" w:cs="Times New Roman"/>
+        </w:rPr>
+      </w:pPr>
+      <w:r>
+        <w:rPr>
+          <w:rFonts w:ascii="Times New Roman" w:hAnsi="Times New Roman" w:cs="Times New Roman"/>
+        </w:rPr>
+        <w:t>Number of Observations: 386</w:t>
+      </w:r>
+    </w:p>
+    <w:p>
+      <w:pPr>
+        <w:rPr>
+          <w:rFonts w:ascii="Times New Roman" w:hAnsi="Times New Roman" w:cs="Times New Roman"/>
+        </w:rPr>
+      </w:pPr>
+      <w:r>
+        <w:rPr>
+          <w:rFonts w:ascii="Times New Roman" w:hAnsi="Times New Roman" w:cs="Times New Roman"/>
+        </w:rPr>
+        <w:t>No missing value</w:t>
+      </w:r>
+    </w:p>
+    <w:p>
+      <w:pPr>
+        <w:rPr>
+          <w:rFonts w:ascii="Times New Roman" w:hAnsi="Times New Roman" w:cs="Times New Roman"/>
+        </w:rPr>
+      </w:pPr>
+      <w:r>
+        <w:rPr>
+          <w:rFonts w:ascii="Times New Roman" w:hAnsi="Times New Roman" w:cs="Times New Roman"/>
+        </w:rPr>
+        <w:t>Definition:</w:t>
+      </w:r>
+      <w:r>
+        <w:rPr>
+          <w:rFonts w:ascii="Times New Roman" w:hAnsi="Times New Roman" w:cs="Times New Roman" w:hint="eastAsia"/>
+        </w:rPr>
+        <w:t xml:space="preserve"> </w:t>
+      </w:r>
+      <w:r>
+        <w:rPr>
+          <w:rFonts w:ascii="Times New Roman" w:hAnsi="Times New Roman" w:cs="Times New Roman"/>
+        </w:rPr>
+        <w:t>A consumer price index (CPI) measures changes in the prices of goods and services that households consume</w:t>
+      </w:r>
+    </w:p>
+    <w:p>
+      <w:pPr>
+        <w:rPr>
+          <w:rFonts w:ascii="Times New Roman" w:hAnsi="Times New Roman" w:cs="Times New Roman"/>
+        </w:rPr>
+      </w:pPr>
+      <w:r>
+        <w:rPr>
+          <w:rFonts w:ascii="Times New Roman" w:hAnsi="Times New Roman" w:cs="Times New Roman" w:hint="eastAsia"/>
+        </w:rPr>
+        <w:t xml:space="preserve">Mean: </w:t>
+      </w:r>
+      <w:r>
+        <w:rPr>
+          <w:rFonts w:ascii="Times New Roman" w:hAnsi="Times New Roman" w:cs="Times New Roman"/>
+        </w:rPr>
+        <w:t>89.508</w:t>
+      </w:r>
+    </w:p>
+    <w:p>
+      <w:pPr>
+        <w:rPr>
+          <w:rFonts w:ascii="Times New Roman" w:hAnsi="Times New Roman" w:cs="Times New Roman" w:hint="eastAsia"/>
+        </w:rPr>
+      </w:pPr>
+      <w:r>
+        <w:rPr>
+          <w:rFonts w:ascii="Times New Roman" w:hAnsi="Times New Roman" w:cs="Times New Roman" w:hint="eastAsia"/>
+        </w:rPr>
+        <w:t xml:space="preserve">Standard Deviation: </w:t>
+      </w:r>
+      <w:r>
+        <w:rPr>
+          <w:rFonts w:ascii="Times New Roman" w:hAnsi="Times New Roman" w:cs="Times New Roman"/>
+        </w:rPr>
+        <w:t>31.17</w:t>
+      </w:r>
+    </w:p>
+    <w:p>
+      <w:pPr>
+        <w:rPr>
+          <w:rFonts w:ascii="Times New Roman" w:hAnsi="Times New Roman" w:cs="Times New Roman"/>
+        </w:rPr>
+      </w:pPr>
+      <w:r>
+        <w:rPr>
+          <w:rFonts w:ascii="Times New Roman" w:hAnsi="Times New Roman" w:cs="Times New Roman" w:hint="eastAsia"/>
+        </w:rPr>
+        <w:t xml:space="preserve">Minimum: </w:t>
+      </w:r>
+      <w:r>
+        <w:rPr>
+          <w:rFonts w:ascii="Times New Roman" w:hAnsi="Times New Roman" w:cs="Times New Roman"/>
+        </w:rPr>
+        <w:t>35.211</w:t>
+      </w:r>
+    </w:p>
+    <w:p>
+      <w:pPr>
+        <w:rPr>
+          <w:rFonts w:ascii="Times New Roman" w:hAnsi="Times New Roman" w:cs="Times New Roman"/>
+        </w:rPr>
+      </w:pPr>
+      <w:r>
+        <w:rPr>
+          <w:rFonts w:ascii="Times New Roman" w:hAnsi="Times New Roman" w:cs="Times New Roman" w:hint="eastAsia"/>
+        </w:rPr>
+        <w:t xml:space="preserve">Median: </w:t>
+      </w:r>
+      <w:r>
+        <w:rPr>
+          <w:rFonts w:ascii="Times New Roman" w:hAnsi="Times New Roman" w:cs="Times New Roman"/>
+        </w:rPr>
+        <w:t>87.893</w:t>
+      </w:r>
+    </w:p>
+    <w:p>
+      <w:pPr>
+        <w:rPr>
+          <w:rFonts w:ascii="Times New Roman" w:hAnsi="Times New Roman" w:cs="Times New Roman"/>
+        </w:rPr>
+      </w:pPr>
+      <w:r>
+        <w:rPr>
+          <w:rFonts w:ascii="Times New Roman" w:hAnsi="Times New Roman" w:cs="Times New Roman" w:hint="eastAsia"/>
+        </w:rPr>
+        <w:t xml:space="preserve">Maximum: </w:t>
+      </w:r>
+      <w:r>
+        <w:rPr>
+          <w:rFonts w:ascii="Times New Roman" w:hAnsi="Times New Roman" w:cs="Times New Roman"/>
+        </w:rPr>
+        <w:t>311.796</w:t>
+      </w:r>
+    </w:p>
+    <w:p>
+      <w:pPr>
+        <w:rPr>
+          <w:rFonts w:ascii="Times New Roman" w:hAnsi="Times New Roman" w:cs="Times New Roman"/>
+        </w:rPr>
+      </w:pPr>
+      <w:r>
+        <w:rPr>
+          <w:rFonts w:ascii="Times New Roman" w:hAnsi="Times New Roman" w:cs="Times New Roman" w:hint="eastAsia"/>
+        </w:rPr>
+        <w:t>25</w:t>
+      </w:r>
+      <w:r>
+        <w:rPr>
+          <w:rFonts w:ascii="Times New Roman" w:hAnsi="Times New Roman" w:cs="Times New Roman" w:hint="eastAsia"/>
+          <w:vertAlign w:val="superscript"/>
+        </w:rPr>
+        <w:t>th</w:t>
+      </w:r>
+      <w:r>
+        <w:rPr>
+          <w:rFonts w:ascii="Times New Roman" w:hAnsi="Times New Roman" w:cs="Times New Roman" w:hint="eastAsia"/>
+        </w:rPr>
+        <w:t xml:space="preserve"> percentile: </w:t>
+      </w:r>
+      <w:r>
+        <w:rPr>
+          <w:rFonts w:ascii="Times New Roman" w:hAnsi="Times New Roman" w:cs="Times New Roman"/>
+        </w:rPr>
+        <w:t>74.523</w:t>
+      </w:r>
+    </w:p>
+    <w:p>
+      <w:pPr>
+        <w:rPr>
+          <w:rFonts w:ascii="Times New Roman" w:hAnsi="Times New Roman" w:cs="Times New Roman"/>
+        </w:rPr>
+      </w:pPr>
+      <w:r>
+        <w:rPr>
+          <w:rFonts w:ascii="Times New Roman" w:hAnsi="Times New Roman" w:cs="Times New Roman"/>
+        </w:rPr>
+        <w:t>75</w:t>
+      </w:r>
+      <w:r>
+        <w:rPr>
+          <w:rFonts w:ascii="Times New Roman" w:hAnsi="Times New Roman" w:cs="Times New Roman" w:hint="eastAsia"/>
+          <w:vertAlign w:val="superscript"/>
+        </w:rPr>
+        <w:t>th</w:t>
+      </w:r>
+      <w:r>
+        <w:rPr>
+          <w:rFonts w:ascii="Times New Roman" w:hAnsi="Times New Roman" w:cs="Times New Roman" w:hint="eastAsia"/>
+        </w:rPr>
+        <w:t xml:space="preserve"> </w:t>
+      </w:r>
+      <w:r>
+        <w:rPr>
+          <w:rFonts w:ascii="Times New Roman" w:hAnsi="Times New Roman" w:cs="Times New Roman"/>
+        </w:rPr>
+        <w:t>percentil</w:t>
+      </w:r>
+      <w:r>
+        <w:rPr>
+          <w:rFonts w:ascii="Times New Roman" w:hAnsi="Times New Roman" w:cs="Times New Roman" w:hint="eastAsia"/>
+        </w:rPr>
+        <w:t xml:space="preserve">e: </w:t>
+      </w:r>
+      <w:r>
+        <w:rPr>
+          <w:rFonts w:ascii="Times New Roman" w:hAnsi="Times New Roman" w:cs="Times New Roman"/>
+        </w:rPr>
+        <w:t>98.045</w:t>
+      </w:r>
+    </w:p>
+    <w:p>
+      <w:pPr>
+        <w:rPr>
+          <w:rFonts w:ascii="Times New Roman" w:hAnsi="Times New Roman" w:cs="Times New Roman" w:hint="eastAsia"/>
+        </w:rPr>
+      </w:pPr>
+      <w:r>
+        <w:rPr>
+          <w:rFonts w:ascii="Times New Roman" w:hAnsi="Times New Roman" w:cs="Times New Roman" w:hint="eastAsia"/>
+        </w:rPr>
+        <w:t>Histogram:</w:t>
+      </w:r>
+    </w:p>
+    <w:p>
+      <w:pPr>
+        <w:rPr>
+          <w:rFonts w:ascii="Times New Roman" w:hAnsi="Times New Roman" w:cs="Times New Roman"/>
+        </w:rPr>
+      </w:pPr>
+      <w:r>
+        <w:rPr>
+          <w:rFonts w:ascii="Times New Roman" w:hAnsi="Times New Roman" w:cs="Times New Roman"/>
+          <w:noProof/>
+        </w:rPr>
+        <w:lastRenderedPageBreak/>
+        <w:drawing>
+          <wp:inline distT="0" distB="0" distL="0" distR="0" wp14:anchorId="6458065C" wp14:editId="2048AB51">
+            <wp:extent cx="3378486" cy="2832100"/>
+            <wp:effectExtent l="0" t="0" r="0" b="6350"/>
+            <wp:docPr id="1976649710" name="图片 2"/>
+            <wp:cNvGraphicFramePr>
+              <a:graphicFrameLocks xmlns:a="http://schemas.openxmlformats.org/drawingml/2006/main" noChangeAspect="1"/>
+            </wp:cNvGraphicFramePr>
+            <a:graphic xmlns:a="http://schemas.openxmlformats.org/drawingml/2006/main">
+              <a:graphicData uri="http://schemas.openxmlformats.org/drawingml/2006/picture">
+                <pic:pic xmlns:pic="http://schemas.openxmlformats.org/drawingml/2006/picture">
+                  <pic:nvPicPr>
+                    <pic:cNvPr id="0" name="Picture 2"/>
+                    <pic:cNvPicPr>
+                      <a:picLocks noChangeAspect="1" noChangeArrowheads="1"/>
+                    </pic:cNvPicPr>
+                  </pic:nvPicPr>
+                  <pic:blipFill>
+                    <a:blip r:embed="rId30">
+                      <a:extLst>
+                        <a:ext uri="{28A0092B-C50C-407E-A947-70E740481C1C}">
+                          <a14:useLocalDpi xmlns:a14="http://schemas.microsoft.com/office/drawing/2010/main" val="0"/>
+                        </a:ext>
+                      </a:extLst>
+                    </a:blip>
+                    <a:srcRect/>
+                    <a:stretch>
+                      <a:fillRect/>
+                    </a:stretch>
+                  </pic:blipFill>
+                  <pic:spPr bwMode="auto">
+                    <a:xfrm>
+                      <a:off x="0" y="0"/>
+                      <a:ext cx="3384907" cy="2837482"/>
+                    </a:xfrm>
+                    <a:prstGeom prst="rect">
+                      <a:avLst/>
+                    </a:prstGeom>
+                    <a:noFill/>
+                    <a:ln>
+                      <a:noFill/>
+                    </a:ln>
+                  </pic:spPr>
+                </pic:pic>
+              </a:graphicData>
+            </a:graphic>
+          </wp:inline>
+        </w:drawing>
+      </w:r>
+    </w:p>
+    <w:p>
+      <w:pPr>
+        <w:rPr>
+          <w:rFonts w:ascii="Times New Roman" w:hAnsi="Times New Roman" w:cs="Times New Roman"/>
+        </w:rPr>
+      </w:pPr>
+      <w:r>
+        <w:rPr>
+          <w:rFonts w:ascii="Times New Roman" w:hAnsi="Times New Roman" w:cs="Times New Roman"/>
+        </w:rPr>
+        <w:t>The distribution of inflation is right-skewed, with most values concentrated in a moderate range but a few extreme outliers</w:t>
+      </w:r>
+      <w:r>
+        <w:rPr>
+          <w:rFonts w:ascii="Times New Roman" w:hAnsi="Times New Roman" w:cs="Times New Roman" w:hint="eastAsia"/>
+        </w:rPr>
+        <w:t xml:space="preserve"> (most of them are from </w:t>
+      </w:r>
+      <w:r>
+        <w:rPr>
+          <w:rFonts w:ascii="Times New Roman" w:hAnsi="Times New Roman" w:cs="Times New Roman"/>
+        </w:rPr>
+        <w:t>Kazakhstan</w:t>
+      </w:r>
+      <w:r>
+        <w:rPr>
+          <w:rFonts w:ascii="Times New Roman" w:hAnsi="Times New Roman" w:cs="Times New Roman" w:hint="eastAsia"/>
+        </w:rPr>
+        <w:t>)</w:t>
+      </w:r>
+      <w:r>
+        <w:rPr>
+          <w:rFonts w:ascii="Times New Roman" w:hAnsi="Times New Roman" w:cs="Times New Roman"/>
+        </w:rPr>
+        <w:t>. The mean and median are relatively close, indicating a symmetric central tendency.</w:t>
+      </w:r>
+    </w:p>
+    <w:p>
+      <w:pPr>
+        <w:rPr>
+          <w:rFonts w:ascii="Times New Roman" w:hAnsi="Times New Roman" w:cs="Times New Roman"/>
+        </w:rPr>
+      </w:pPr>
+    </w:p>
+    <w:p>
+      <w:pPr>
+        <w:rPr>
+          <w:rFonts w:ascii="Times New Roman" w:hAnsi="Times New Roman" w:cs="Times New Roman"/>
+        </w:rPr>
+      </w:pPr>
+    </w:p>
+    <w:p>
+      <w:pPr>
+        <w:rPr>
+          <w:rFonts w:ascii="Times New Roman" w:hAnsi="Times New Roman" w:cs="Times New Roman"/>
+        </w:rPr>
+      </w:pPr>
+      <w:r>
+        <w:rPr>
+          <w:rFonts w:ascii="Times New Roman" w:hAnsi="Times New Roman" w:cs="Times New Roman"/>
+        </w:rPr>
+        <w:t xml:space="preserve">Variable: </w:t>
+      </w:r>
+      <w:r>
+        <w:rPr>
+          <w:rFonts w:ascii="Times New Roman" w:hAnsi="Times New Roman" w:cs="Times New Roman"/>
+        </w:rPr>
+        <w:t>Unemployment</w:t>
+      </w:r>
+      <w:r>
+        <w:rPr>
+          <w:rFonts w:ascii="Times New Roman" w:hAnsi="Times New Roman" w:cs="Times New Roman" w:hint="eastAsia"/>
+        </w:rPr>
+        <w:t xml:space="preserve"> r</w:t>
+      </w:r>
+      <w:r>
+        <w:rPr>
+          <w:rFonts w:ascii="Times New Roman" w:hAnsi="Times New Roman" w:cs="Times New Roman"/>
+        </w:rPr>
+        <w:t>ate</w:t>
+      </w:r>
+    </w:p>
+    <w:p>
+      <w:pPr>
+        <w:rPr>
+          <w:rFonts w:ascii="Times New Roman" w:hAnsi="Times New Roman" w:cs="Times New Roman"/>
+        </w:rPr>
+      </w:pPr>
+      <w:r>
+        <w:rPr>
+          <w:rFonts w:ascii="Times New Roman" w:hAnsi="Times New Roman" w:cs="Times New Roman"/>
+        </w:rPr>
+        <w:t xml:space="preserve">Original data file: </w:t>
+      </w:r>
+      <w:r>
+        <w:rPr>
+          <w:rFonts w:ascii="Times New Roman" w:hAnsi="Times New Roman" w:cs="Times New Roman"/>
+        </w:rPr>
+        <w:t>WEO_Oct2024</w:t>
+      </w:r>
+      <w:r>
+        <w:rPr>
+          <w:rFonts w:ascii="Times New Roman" w:hAnsi="Times New Roman" w:cs="Times New Roman" w:hint="eastAsia"/>
+        </w:rPr>
+        <w:t>.xlsx</w:t>
+      </w:r>
+    </w:p>
+    <w:p>
+      <w:pPr>
+        <w:rPr>
+          <w:rFonts w:ascii="Times New Roman" w:hAnsi="Times New Roman" w:cs="Times New Roman"/>
+        </w:rPr>
+      </w:pPr>
+      <w:r>
+        <w:rPr>
+          <w:rFonts w:ascii="Times New Roman" w:hAnsi="Times New Roman" w:cs="Times New Roman"/>
+        </w:rPr>
+        <w:t>Original variable name:</w:t>
+      </w:r>
+      <w:r>
+        <w:rPr>
+          <w:rFonts w:ascii="Times New Roman" w:hAnsi="Times New Roman" w:cs="Times New Roman" w:hint="eastAsia"/>
+        </w:rPr>
+        <w:t xml:space="preserve"> </w:t>
+      </w:r>
+      <w:r>
+        <w:rPr>
+          <w:rFonts w:ascii="Times New Roman" w:hAnsi="Times New Roman" w:cs="Times New Roman"/>
+        </w:rPr>
+        <w:t>Inflation, end of period consumer prices</w:t>
+      </w:r>
+    </w:p>
+    <w:p>
+      <w:pPr>
+        <w:rPr>
+          <w:rFonts w:ascii="Times New Roman" w:hAnsi="Times New Roman" w:cs="Times New Roman"/>
+        </w:rPr>
+      </w:pPr>
+      <w:r>
+        <w:rPr>
+          <w:rFonts w:ascii="Times New Roman" w:hAnsi="Times New Roman" w:cs="Times New Roman"/>
+        </w:rPr>
+        <w:t>Number of Observations: 386</w:t>
+      </w:r>
+    </w:p>
+    <w:p>
+      <w:pPr>
+        <w:rPr>
+          <w:rFonts w:ascii="Times New Roman" w:hAnsi="Times New Roman" w:cs="Times New Roman"/>
+        </w:rPr>
+      </w:pPr>
+      <w:r>
+        <w:rPr>
+          <w:rFonts w:ascii="Times New Roman" w:hAnsi="Times New Roman" w:cs="Times New Roman"/>
+        </w:rPr>
+        <w:t>No missing value</w:t>
+      </w:r>
+    </w:p>
+    <w:p>
+      <w:pPr>
+        <w:rPr>
+          <w:rFonts w:ascii="Times New Roman" w:hAnsi="Times New Roman" w:cs="Times New Roman"/>
+        </w:rPr>
+      </w:pPr>
+      <w:r>
+        <w:rPr>
+          <w:rFonts w:ascii="Times New Roman" w:hAnsi="Times New Roman" w:cs="Times New Roman"/>
+        </w:rPr>
+        <w:t>Definition:</w:t>
+      </w:r>
+      <w:r>
+        <w:rPr>
+          <w:rFonts w:ascii="Times New Roman" w:hAnsi="Times New Roman" w:cs="Times New Roman" w:hint="eastAsia"/>
+        </w:rPr>
+        <w:t xml:space="preserve"> </w:t>
+      </w:r>
+      <w:r>
+        <w:rPr>
+          <w:rFonts w:ascii="Times New Roman" w:hAnsi="Times New Roman" w:cs="Times New Roman"/>
+        </w:rPr>
+        <w:t>Unemployment rate gives the number of unemployed persons as a percentage of the labor force (the total number of people employed plus unemployed)</w:t>
+      </w:r>
+    </w:p>
+    <w:p>
+      <w:pPr>
+        <w:rPr>
+          <w:rFonts w:ascii="Times New Roman" w:hAnsi="Times New Roman" w:cs="Times New Roman"/>
+        </w:rPr>
+      </w:pPr>
+      <w:r>
+        <w:rPr>
+          <w:rFonts w:ascii="Times New Roman" w:hAnsi="Times New Roman" w:cs="Times New Roman" w:hint="eastAsia"/>
+        </w:rPr>
+        <w:t xml:space="preserve">Mean: </w:t>
+      </w:r>
+      <w:r>
+        <w:rPr>
+          <w:rFonts w:ascii="Times New Roman" w:hAnsi="Times New Roman" w:cs="Times New Roman"/>
+        </w:rPr>
+        <w:t>8.72</w:t>
+      </w:r>
+    </w:p>
+    <w:p>
+      <w:pPr>
+        <w:rPr>
+          <w:rFonts w:ascii="Times New Roman" w:hAnsi="Times New Roman" w:cs="Times New Roman" w:hint="eastAsia"/>
+        </w:rPr>
+      </w:pPr>
+      <w:r>
+        <w:rPr>
+          <w:rFonts w:ascii="Times New Roman" w:hAnsi="Times New Roman" w:cs="Times New Roman" w:hint="eastAsia"/>
+        </w:rPr>
+        <w:t xml:space="preserve">Standard Deviation: </w:t>
+      </w:r>
+      <w:r>
+        <w:rPr>
+          <w:rFonts w:ascii="Times New Roman" w:hAnsi="Times New Roman" w:cs="Times New Roman"/>
+        </w:rPr>
+        <w:t>4.318</w:t>
+      </w:r>
+    </w:p>
+    <w:p>
+      <w:pPr>
+        <w:rPr>
+          <w:rFonts w:ascii="Times New Roman" w:hAnsi="Times New Roman" w:cs="Times New Roman"/>
+        </w:rPr>
+      </w:pPr>
+      <w:r>
+        <w:rPr>
+          <w:rFonts w:ascii="Times New Roman" w:hAnsi="Times New Roman" w:cs="Times New Roman" w:hint="eastAsia"/>
+        </w:rPr>
+        <w:t xml:space="preserve">Minimum: </w:t>
+      </w:r>
+      <w:r>
+        <w:rPr>
+          <w:rFonts w:ascii="Times New Roman" w:hAnsi="Times New Roman" w:cs="Times New Roman"/>
+        </w:rPr>
+        <w:t>1.824</w:t>
+      </w:r>
+    </w:p>
+    <w:p>
+      <w:pPr>
+        <w:rPr>
+          <w:rFonts w:ascii="Times New Roman" w:hAnsi="Times New Roman" w:cs="Times New Roman"/>
+        </w:rPr>
+      </w:pPr>
+      <w:r>
+        <w:rPr>
+          <w:rFonts w:ascii="Times New Roman" w:hAnsi="Times New Roman" w:cs="Times New Roman" w:hint="eastAsia"/>
+        </w:rPr>
+        <w:t xml:space="preserve">Median: </w:t>
+      </w:r>
+      <w:r>
+        <w:rPr>
+          <w:rFonts w:ascii="Times New Roman" w:hAnsi="Times New Roman" w:cs="Times New Roman"/>
+        </w:rPr>
+        <w:t>7.963</w:t>
+      </w:r>
+    </w:p>
+    <w:p>
+      <w:pPr>
+        <w:rPr>
+          <w:rFonts w:ascii="Times New Roman" w:hAnsi="Times New Roman" w:cs="Times New Roman"/>
+        </w:rPr>
+      </w:pPr>
+      <w:r>
+        <w:rPr>
+          <w:rFonts w:ascii="Times New Roman" w:hAnsi="Times New Roman" w:cs="Times New Roman" w:hint="eastAsia"/>
+        </w:rPr>
+        <w:t xml:space="preserve">Maximum: </w:t>
+      </w:r>
+      <w:r>
+        <w:rPr>
+          <w:rFonts w:ascii="Times New Roman" w:hAnsi="Times New Roman" w:cs="Times New Roman"/>
+        </w:rPr>
+        <w:t>27.6</w:t>
+      </w:r>
+    </w:p>
+    <w:p>
+      <w:pPr>
+        <w:rPr>
+          <w:rFonts w:ascii="Times New Roman" w:hAnsi="Times New Roman" w:cs="Times New Roman"/>
+        </w:rPr>
+      </w:pPr>
+      <w:r>
+        <w:rPr>
+          <w:rFonts w:ascii="Times New Roman" w:hAnsi="Times New Roman" w:cs="Times New Roman" w:hint="eastAsia"/>
+        </w:rPr>
+        <w:t>25</w:t>
+      </w:r>
+      <w:r>
+        <w:rPr>
+          <w:rFonts w:ascii="Times New Roman" w:hAnsi="Times New Roman" w:cs="Times New Roman" w:hint="eastAsia"/>
+          <w:vertAlign w:val="superscript"/>
+        </w:rPr>
+        <w:t>th</w:t>
+      </w:r>
+      <w:r>
+        <w:rPr>
+          <w:rFonts w:ascii="Times New Roman" w:hAnsi="Times New Roman" w:cs="Times New Roman" w:hint="eastAsia"/>
+        </w:rPr>
+        <w:t xml:space="preserve"> percentile: </w:t>
+      </w:r>
+      <w:r>
+        <w:rPr>
+          <w:rFonts w:ascii="Times New Roman" w:hAnsi="Times New Roman" w:cs="Times New Roman"/>
+        </w:rPr>
+        <w:t>5.778</w:t>
+      </w:r>
+    </w:p>
+    <w:p>
+      <w:pPr>
+        <w:rPr>
+          <w:rFonts w:ascii="Times New Roman" w:hAnsi="Times New Roman" w:cs="Times New Roman"/>
+        </w:rPr>
+      </w:pPr>
+      <w:r>
+        <w:rPr>
+          <w:rFonts w:ascii="Times New Roman" w:hAnsi="Times New Roman" w:cs="Times New Roman"/>
+        </w:rPr>
+        <w:t>75</w:t>
+      </w:r>
+      <w:r>
+        <w:rPr>
+          <w:rFonts w:ascii="Times New Roman" w:hAnsi="Times New Roman" w:cs="Times New Roman" w:hint="eastAsia"/>
+          <w:vertAlign w:val="superscript"/>
+        </w:rPr>
+        <w:t>th</w:t>
+      </w:r>
+      <w:r>
+        <w:rPr>
+          <w:rFonts w:ascii="Times New Roman" w:hAnsi="Times New Roman" w:cs="Times New Roman" w:hint="eastAsia"/>
+        </w:rPr>
+        <w:t xml:space="preserve"> </w:t>
+      </w:r>
+      <w:r>
+        <w:rPr>
+          <w:rFonts w:ascii="Times New Roman" w:hAnsi="Times New Roman" w:cs="Times New Roman"/>
+        </w:rPr>
+        <w:t>percentil</w:t>
+      </w:r>
+      <w:r>
+        <w:rPr>
+          <w:rFonts w:ascii="Times New Roman" w:hAnsi="Times New Roman" w:cs="Times New Roman" w:hint="eastAsia"/>
+        </w:rPr>
+        <w:t xml:space="preserve">e: </w:t>
+      </w:r>
+      <w:r>
+        <w:rPr>
+          <w:rFonts w:ascii="Times New Roman" w:hAnsi="Times New Roman" w:cs="Times New Roman"/>
+        </w:rPr>
+        <w:t>10.528</w:t>
+      </w:r>
+    </w:p>
+    <w:p>
+      <w:pPr>
+        <w:rPr>
+          <w:rFonts w:ascii="Times New Roman" w:hAnsi="Times New Roman" w:cs="Times New Roman" w:hint="eastAsia"/>
+        </w:rPr>
+      </w:pPr>
+      <w:r>
+        <w:rPr>
+          <w:rFonts w:ascii="Times New Roman" w:hAnsi="Times New Roman" w:cs="Times New Roman" w:hint="eastAsia"/>
+        </w:rPr>
+        <w:t>Histogram:</w:t>
+      </w:r>
+    </w:p>
+    <w:p>
+      <w:pPr>
+        <w:rPr>
+          <w:rFonts w:ascii="Times New Roman" w:hAnsi="Times New Roman" w:cs="Times New Roman"/>
+        </w:rPr>
+      </w:pPr>
+      <w:r>
+        <w:rPr>
+          <w:rFonts w:ascii="Times New Roman" w:hAnsi="Times New Roman" w:cs="Times New Roman"/>
+          <w:noProof/>
+        </w:rPr>
+        <w:lastRenderedPageBreak/>
+        <w:drawing>
+          <wp:inline distT="0" distB="0" distL="0" distR="0" wp14:anchorId="78CF3D12" wp14:editId="0FEACC7A">
+            <wp:extent cx="3226984" cy="2705100"/>
+            <wp:effectExtent l="0" t="0" r="0" b="0"/>
+            <wp:docPr id="1593036715" name="图片 3"/>
+            <wp:cNvGraphicFramePr>
+              <a:graphicFrameLocks xmlns:a="http://schemas.openxmlformats.org/drawingml/2006/main" noChangeAspect="1"/>
+            </wp:cNvGraphicFramePr>
+            <a:graphic xmlns:a="http://schemas.openxmlformats.org/drawingml/2006/main">
+              <a:graphicData uri="http://schemas.openxmlformats.org/drawingml/2006/picture">
+                <pic:pic xmlns:pic="http://schemas.openxmlformats.org/drawingml/2006/picture">
+                  <pic:nvPicPr>
+                    <pic:cNvPr id="0" name="Picture 3"/>
+                    <pic:cNvPicPr>
+                      <a:picLocks noChangeAspect="1" noChangeArrowheads="1"/>
+                    </pic:cNvPicPr>
+                  </pic:nvPicPr>
+                  <pic:blipFill>
+                    <a:blip r:embed="rId31">
+                      <a:extLst>
+                        <a:ext uri="{28A0092B-C50C-407E-A947-70E740481C1C}">
+                          <a14:useLocalDpi xmlns:a14="http://schemas.microsoft.com/office/drawing/2010/main" val="0"/>
+                        </a:ext>
+                      </a:extLst>
+                    </a:blip>
+                    <a:srcRect/>
+                    <a:stretch>
+                      <a:fillRect/>
+                    </a:stretch>
+                  </pic:blipFill>
+                  <pic:spPr bwMode="auto">
+                    <a:xfrm>
+                      <a:off x="0" y="0"/>
+                      <a:ext cx="3229906" cy="2707550"/>
+                    </a:xfrm>
+                    <a:prstGeom prst="rect">
+                      <a:avLst/>
+                    </a:prstGeom>
+                    <a:noFill/>
+                    <a:ln>
+                      <a:noFill/>
+                    </a:ln>
+                  </pic:spPr>
+                </pic:pic>
+              </a:graphicData>
+            </a:graphic>
+          </wp:inline>
+        </w:drawing>
+      </w:r>
+    </w:p>
+    <w:p>
+      <w:pPr>
+        <w:rPr>
+          <w:rFonts w:ascii="Times New Roman" w:hAnsi="Times New Roman" w:cs="Times New Roman"/>
+        </w:rPr>
+      </w:pPr>
+      <w:r>
+        <w:rPr>
+          <w:rFonts w:ascii="Times New Roman" w:hAnsi="Times New Roman" w:cs="Times New Roman"/>
+        </w:rPr>
+        <w:t>The distribution of the Unemployment Rate is right-skewed, with most values concentrated in the lower range but a few higher outliers.</w:t>
+      </w:r>
+      <w:r>
+        <w:rPr>
+          <w:rFonts w:ascii="Times New Roman" w:hAnsi="Times New Roman" w:cs="Times New Roman" w:hint="eastAsia"/>
+        </w:rPr>
+        <w:t xml:space="preserve"> One </w:t>
+      </w:r>
+      <w:r>
+        <w:rPr>
+          <w:rFonts w:ascii="Times New Roman" w:hAnsi="Times New Roman" w:cs="Times New Roman"/>
+        </w:rPr>
+        <w:t>counter-intuitive</w:t>
+      </w:r>
+      <w:r>
+        <w:rPr>
+          <w:rFonts w:ascii="Times New Roman" w:hAnsi="Times New Roman" w:cs="Times New Roman" w:hint="eastAsia"/>
+        </w:rPr>
+        <w:t xml:space="preserve"> thing is </w:t>
+      </w:r>
+      <w:r>
+        <w:rPr>
+          <w:rFonts w:ascii="Times New Roman" w:hAnsi="Times New Roman" w:cs="Times New Roman"/>
+        </w:rPr>
+        <w:t>that the outliers are not from countries with low incomes</w:t>
+      </w:r>
+      <w:r>
+        <w:rPr>
+          <w:rFonts w:ascii="Times New Roman" w:hAnsi="Times New Roman" w:cs="Times New Roman" w:hint="eastAsia"/>
+        </w:rPr>
+        <w:t xml:space="preserve">. Instead, they are from some </w:t>
+      </w:r>
+      <w:r>
+        <w:rPr>
+          <w:rFonts w:ascii="Times New Roman" w:hAnsi="Times New Roman" w:cs="Times New Roman"/>
+        </w:rPr>
+        <w:t>high-income</w:t>
+      </w:r>
+      <w:r>
+        <w:rPr>
+          <w:rFonts w:ascii="Times New Roman" w:hAnsi="Times New Roman" w:cs="Times New Roman" w:hint="eastAsia"/>
+        </w:rPr>
+        <w:t xml:space="preserve"> countries.</w:t>
+      </w:r>
+    </w:p>
+    <w:p>
+      <w:pPr>
+        <w:rPr>
+          <w:rFonts w:ascii="Times New Roman" w:hAnsi="Times New Roman" w:cs="Times New Roman"/>
+        </w:rPr>
+      </w:pPr>
+    </w:p>
+    <w:p>
+      <w:pPr>
+        <w:rPr>
+          <w:rFonts w:ascii="Times New Roman" w:hAnsi="Times New Roman" w:cs="Times New Roman"/>
+        </w:rPr>
+      </w:pPr>
+    </w:p>
+    <w:p>
+      <w:pPr>
+        <w:rPr>
+          <w:rFonts w:ascii="Times New Roman" w:hAnsi="Times New Roman" w:cs="Times New Roman"/>
+        </w:rPr>
+      </w:pPr>
+      <w:r>
+        <w:rPr>
+          <w:rFonts w:ascii="Times New Roman" w:hAnsi="Times New Roman" w:cs="Times New Roman"/>
+        </w:rPr>
+        <w:t xml:space="preserve">Variable: </w:t>
+      </w:r>
+      <w:r>
+        <w:rPr>
+          <w:rFonts w:ascii="Times New Roman" w:hAnsi="Times New Roman" w:cs="Times New Roman"/>
+        </w:rPr>
+        <w:t>General</w:t>
+      </w:r>
+      <w:r>
+        <w:rPr>
+          <w:rFonts w:ascii="Times New Roman" w:hAnsi="Times New Roman" w:cs="Times New Roman" w:hint="eastAsia"/>
+        </w:rPr>
+        <w:t xml:space="preserve"> </w:t>
+      </w:r>
+      <w:r>
+        <w:rPr>
+          <w:rFonts w:ascii="Times New Roman" w:hAnsi="Times New Roman" w:cs="Times New Roman"/>
+        </w:rPr>
+        <w:t>government</w:t>
+      </w:r>
+      <w:r>
+        <w:rPr>
+          <w:rFonts w:ascii="Times New Roman" w:hAnsi="Times New Roman" w:cs="Times New Roman" w:hint="eastAsia"/>
+        </w:rPr>
+        <w:t xml:space="preserve"> </w:t>
+      </w:r>
+      <w:r>
+        <w:rPr>
+          <w:rFonts w:ascii="Times New Roman" w:hAnsi="Times New Roman" w:cs="Times New Roman"/>
+        </w:rPr>
+        <w:t>total</w:t>
+      </w:r>
+      <w:r>
+        <w:rPr>
+          <w:rFonts w:ascii="Times New Roman" w:hAnsi="Times New Roman" w:cs="Times New Roman" w:hint="eastAsia"/>
+        </w:rPr>
+        <w:t xml:space="preserve"> </w:t>
+      </w:r>
+      <w:r>
+        <w:rPr>
+          <w:rFonts w:ascii="Times New Roman" w:hAnsi="Times New Roman" w:cs="Times New Roman"/>
+        </w:rPr>
+        <w:t>expenditure</w:t>
+      </w:r>
+    </w:p>
+    <w:p>
+      <w:pPr>
+        <w:rPr>
+          <w:rFonts w:ascii="Times New Roman" w:hAnsi="Times New Roman" w:cs="Times New Roman"/>
+        </w:rPr>
+      </w:pPr>
+      <w:r>
+        <w:rPr>
+          <w:rFonts w:ascii="Times New Roman" w:hAnsi="Times New Roman" w:cs="Times New Roman"/>
+        </w:rPr>
+        <w:t xml:space="preserve">Original data file: </w:t>
+      </w:r>
+      <w:r>
+        <w:rPr>
+          <w:rFonts w:ascii="Times New Roman" w:hAnsi="Times New Roman" w:cs="Times New Roman"/>
+        </w:rPr>
+        <w:t>WEO_Oct2024</w:t>
+      </w:r>
+      <w:r>
+        <w:rPr>
+          <w:rFonts w:ascii="Times New Roman" w:hAnsi="Times New Roman" w:cs="Times New Roman" w:hint="eastAsia"/>
+        </w:rPr>
+        <w:t>.xlsx</w:t>
+      </w:r>
+    </w:p>
+    <w:p>
+      <w:pPr>
+        <w:rPr>
+          <w:rFonts w:ascii="Times New Roman" w:hAnsi="Times New Roman" w:cs="Times New Roman"/>
+        </w:rPr>
+      </w:pPr>
+      <w:r>
+        <w:rPr>
+          <w:rFonts w:ascii="Times New Roman" w:hAnsi="Times New Roman" w:cs="Times New Roman"/>
+        </w:rPr>
+        <w:t>Original variable name:</w:t>
+      </w:r>
+      <w:r>
+        <w:rPr>
+          <w:rFonts w:ascii="Times New Roman" w:hAnsi="Times New Roman" w:cs="Times New Roman" w:hint="eastAsia"/>
+        </w:rPr>
+        <w:t xml:space="preserve"> </w:t>
+      </w:r>
+      <w:r>
+        <w:rPr>
+          <w:rFonts w:ascii="Times New Roman" w:hAnsi="Times New Roman" w:cs="Times New Roman"/>
+        </w:rPr>
+        <w:t>General government revenue</w:t>
+      </w:r>
+    </w:p>
+    <w:p>
+      <w:pPr>
+        <w:rPr>
+          <w:rFonts w:ascii="Times New Roman" w:hAnsi="Times New Roman" w:cs="Times New Roman"/>
+        </w:rPr>
+      </w:pPr>
+      <w:r>
+        <w:rPr>
+          <w:rFonts w:ascii="Times New Roman" w:hAnsi="Times New Roman" w:cs="Times New Roman"/>
+        </w:rPr>
+        <w:t>Number of Observations: 386</w:t>
+      </w:r>
+    </w:p>
+    <w:p>
+      <w:pPr>
+        <w:rPr>
+          <w:rFonts w:ascii="Times New Roman" w:hAnsi="Times New Roman" w:cs="Times New Roman"/>
+        </w:rPr>
+      </w:pPr>
+      <w:r>
+        <w:rPr>
+          <w:rFonts w:ascii="Times New Roman" w:hAnsi="Times New Roman" w:cs="Times New Roman"/>
+        </w:rPr>
+        <w:t>No missing value</w:t>
+      </w:r>
+    </w:p>
+    <w:p>
+      <w:pPr>
+        <w:rPr>
+          <w:rFonts w:ascii="Times New Roman" w:eastAsia="等线" w:hAnsi="Times New Roman" w:cs="Times New Roman" w:hint="eastAsia"/>
+          <w:color w:val="000000"/>
+          <w:kern w:val="0"/>
+          <w:sz w:val="22"/>
+          <w14:ligatures w14:val="none"/>
+        </w:rPr>
+      </w:pPr>
+      <w:r>
+        <w:rPr>
+          <w:rFonts w:ascii="Times New Roman" w:hAnsi="Times New Roman" w:cs="Times New Roman"/>
+        </w:rPr>
+        <w:t>Definition:</w:t>
+      </w:r>
+      <w:r>
+        <w:rPr>
+          <w:rFonts w:ascii="Times New Roman" w:hAnsi="Times New Roman" w:cs="Times New Roman" w:hint="eastAsia"/>
+        </w:rPr>
+        <w:t xml:space="preserve"> </w:t>
+      </w:r>
+      <w:r>
+        <w:rPr>
+          <w:rFonts w:ascii="Times New Roman" w:eastAsia="等线" w:hAnsi="Times New Roman" w:cs="Times New Roman"/>
+          <w:color w:val="000000"/>
+          <w:kern w:val="0"/>
+          <w:sz w:val="22"/>
+          <w14:ligatures w14:val="none"/>
+        </w:rPr>
+        <w:t>Revenue consists of taxes, social contributions, grants receivable, and other revenue</w:t>
+      </w:r>
+      <w:r>
+        <w:rPr>
+          <w:rFonts w:ascii="Times New Roman" w:eastAsia="等线" w:hAnsi="Times New Roman" w:cs="Times New Roman" w:hint="eastAsia"/>
+          <w:color w:val="000000"/>
+          <w:kern w:val="0"/>
+          <w:sz w:val="22"/>
+          <w14:ligatures w14:val="none"/>
+        </w:rPr>
+        <w:t xml:space="preserve"> as </w:t>
+      </w:r>
+      <w:r>
+        <w:rPr>
+          <w:rFonts w:ascii="Times New Roman" w:eastAsia="等线" w:hAnsi="Times New Roman" w:cs="Times New Roman"/>
+          <w:color w:val="000000"/>
+          <w:kern w:val="0"/>
+          <w:sz w:val="22"/>
+          <w14:ligatures w14:val="none"/>
+        </w:rPr>
+        <w:t xml:space="preserve">a </w:t>
+      </w:r>
+      <w:r>
+        <w:rPr>
+          <w:rFonts w:ascii="Times New Roman" w:eastAsia="等线" w:hAnsi="Times New Roman" w:cs="Times New Roman" w:hint="eastAsia"/>
+          <w:color w:val="000000"/>
+          <w:kern w:val="0"/>
+          <w:sz w:val="22"/>
+          <w14:ligatures w14:val="none"/>
+        </w:rPr>
+        <w:t>percent of GDP</w:t>
+      </w:r>
+    </w:p>
+    <w:p>
+      <w:pPr>
+        <w:rPr>
+          <w:rFonts w:ascii="Times New Roman" w:hAnsi="Times New Roman" w:cs="Times New Roman"/>
+        </w:rPr>
+      </w:pPr>
+      <w:r>
+        <w:rPr>
+          <w:rFonts w:ascii="Times New Roman" w:hAnsi="Times New Roman" w:cs="Times New Roman" w:hint="eastAsia"/>
+        </w:rPr>
+        <w:t xml:space="preserve">Mean: </w:t>
+      </w:r>
+      <w:r>
+        <w:rPr>
+          <w:rFonts w:ascii="Times New Roman" w:hAnsi="Times New Roman" w:cs="Times New Roman"/>
+        </w:rPr>
+        <w:t>37.368</w:t>
+      </w:r>
+    </w:p>
+    <w:p>
+      <w:pPr>
+        <w:rPr>
+          <w:rFonts w:ascii="Times New Roman" w:hAnsi="Times New Roman" w:cs="Times New Roman" w:hint="eastAsia"/>
+        </w:rPr>
+      </w:pPr>
+      <w:r>
+        <w:rPr>
+          <w:rFonts w:ascii="Times New Roman" w:hAnsi="Times New Roman" w:cs="Times New Roman" w:hint="eastAsia"/>
+        </w:rPr>
+        <w:t>Standard Deviation:</w:t>
+      </w:r>
+      <w:r>
+        <w:rPr>
+          <w:rFonts w:ascii="Times New Roman" w:hAnsi="Times New Roman" w:cs="Times New Roman" w:hint="eastAsia"/>
+        </w:rPr>
+        <w:t xml:space="preserve"> </w:t>
+      </w:r>
+      <w:r>
+        <w:rPr>
+          <w:rFonts w:ascii="Times New Roman" w:hAnsi="Times New Roman" w:cs="Times New Roman"/>
+        </w:rPr>
+        <w:t>10.925</w:t>
+      </w:r>
+    </w:p>
+    <w:p>
+      <w:pPr>
+        <w:rPr>
+          <w:rFonts w:ascii="Times New Roman" w:hAnsi="Times New Roman" w:cs="Times New Roman"/>
+        </w:rPr>
+      </w:pPr>
+      <w:r>
+        <w:rPr>
+          <w:rFonts w:ascii="Times New Roman" w:hAnsi="Times New Roman" w:cs="Times New Roman" w:hint="eastAsia"/>
+        </w:rPr>
+        <w:t xml:space="preserve">Minimum: </w:t>
+      </w:r>
+      <w:r>
+        <w:rPr>
+          <w:rFonts w:ascii="Times New Roman" w:hAnsi="Times New Roman" w:cs="Times New Roman"/>
+        </w:rPr>
+        <w:t>10.667</w:t>
+      </w:r>
+    </w:p>
+    <w:p>
+      <w:pPr>
+        <w:rPr>
+          <w:rFonts w:ascii="Times New Roman" w:hAnsi="Times New Roman" w:cs="Times New Roman"/>
+        </w:rPr>
+      </w:pPr>
+      <w:r>
+        <w:rPr>
+          <w:rFonts w:ascii="Times New Roman" w:hAnsi="Times New Roman" w:cs="Times New Roman" w:hint="eastAsia"/>
+        </w:rPr>
+        <w:t xml:space="preserve">Median: </w:t>
+      </w:r>
+      <w:r>
+        <w:rPr>
+          <w:rFonts w:ascii="Times New Roman" w:hAnsi="Times New Roman" w:cs="Times New Roman"/>
+        </w:rPr>
+        <w:t>37.902</w:t>
+      </w:r>
+    </w:p>
+    <w:p>
+      <w:pPr>
+        <w:rPr>
+          <w:rFonts w:ascii="Times New Roman" w:hAnsi="Times New Roman" w:cs="Times New Roman"/>
+        </w:rPr>
+      </w:pPr>
+      <w:r>
+        <w:rPr>
+          <w:rFonts w:ascii="Times New Roman" w:hAnsi="Times New Roman" w:cs="Times New Roman" w:hint="eastAsia"/>
+        </w:rPr>
+        <w:t xml:space="preserve">Maximum: </w:t>
+      </w:r>
+      <w:r>
+        <w:rPr>
+          <w:rFonts w:ascii="Times New Roman" w:hAnsi="Times New Roman" w:cs="Times New Roman"/>
+        </w:rPr>
+        <w:t>58.017</w:t>
+      </w:r>
+    </w:p>
+    <w:p>
+      <w:pPr>
+        <w:rPr>
+          <w:rFonts w:ascii="Times New Roman" w:hAnsi="Times New Roman" w:cs="Times New Roman"/>
+        </w:rPr>
+      </w:pPr>
+      <w:r>
+        <w:rPr>
+          <w:rFonts w:ascii="Times New Roman" w:hAnsi="Times New Roman" w:cs="Times New Roman" w:hint="eastAsia"/>
+        </w:rPr>
+        <w:t>25</w:t>
+      </w:r>
+      <w:r>
+        <w:rPr>
+          <w:rFonts w:ascii="Times New Roman" w:hAnsi="Times New Roman" w:cs="Times New Roman" w:hint="eastAsia"/>
+          <w:vertAlign w:val="superscript"/>
+        </w:rPr>
+        <w:t>th</w:t>
+      </w:r>
+      <w:r>
+        <w:rPr>
+          <w:rFonts w:ascii="Times New Roman" w:hAnsi="Times New Roman" w:cs="Times New Roman" w:hint="eastAsia"/>
+        </w:rPr>
+        <w:t xml:space="preserve"> percentile: </w:t>
+      </w:r>
+      <w:r>
+        <w:rPr>
+          <w:rFonts w:ascii="Times New Roman" w:hAnsi="Times New Roman" w:cs="Times New Roman"/>
+        </w:rPr>
+        <w:t>31.081</w:t>
+      </w:r>
+    </w:p>
+    <w:p>
+      <w:pPr>
+        <w:rPr>
+          <w:rFonts w:ascii="Times New Roman" w:hAnsi="Times New Roman" w:cs="Times New Roman"/>
+        </w:rPr>
+      </w:pPr>
+      <w:r>
+        <w:rPr>
+          <w:rFonts w:ascii="Times New Roman" w:hAnsi="Times New Roman" w:cs="Times New Roman"/>
+        </w:rPr>
+        <w:t>75</w:t>
+      </w:r>
+      <w:r>
+        <w:rPr>
+          <w:rFonts w:ascii="Times New Roman" w:hAnsi="Times New Roman" w:cs="Times New Roman" w:hint="eastAsia"/>
+          <w:vertAlign w:val="superscript"/>
+        </w:rPr>
+        <w:t>th</w:t>
+      </w:r>
+      <w:r>
+        <w:rPr>
+          <w:rFonts w:ascii="Times New Roman" w:hAnsi="Times New Roman" w:cs="Times New Roman" w:hint="eastAsia"/>
+        </w:rPr>
+        <w:t xml:space="preserve"> </w:t>
+      </w:r>
+      <w:r>
+        <w:rPr>
+          <w:rFonts w:ascii="Times New Roman" w:hAnsi="Times New Roman" w:cs="Times New Roman"/>
+        </w:rPr>
+        <w:t>percentil</w:t>
+      </w:r>
+      <w:r>
+        <w:rPr>
+          <w:rFonts w:ascii="Times New Roman" w:hAnsi="Times New Roman" w:cs="Times New Roman" w:hint="eastAsia"/>
+        </w:rPr>
+        <w:t xml:space="preserve">e: </w:t>
+      </w:r>
+      <w:r>
+        <w:rPr>
+          <w:rFonts w:ascii="Times New Roman" w:hAnsi="Times New Roman" w:cs="Times New Roman"/>
+        </w:rPr>
+        <w:t>45.571</w:t>
+      </w:r>
+    </w:p>
+    <w:p>
+      <w:pPr>
+        <w:rPr>
+          <w:rFonts w:ascii="Times New Roman" w:hAnsi="Times New Roman" w:cs="Times New Roman" w:hint="eastAsia"/>
+        </w:rPr>
+      </w:pPr>
+      <w:r>
+        <w:rPr>
+          <w:rFonts w:ascii="Times New Roman" w:hAnsi="Times New Roman" w:cs="Times New Roman" w:hint="eastAsia"/>
+        </w:rPr>
+        <w:t>Histogram</w:t>
+      </w:r>
+      <w:r>
+        <w:rPr>
+          <w:rFonts w:ascii="Times New Roman" w:hAnsi="Times New Roman" w:cs="Times New Roman" w:hint="eastAsia"/>
+        </w:rPr>
+        <w:t xml:space="preserve"> and box plot</w:t>
+      </w:r>
+      <w:r>
+        <w:rPr>
+          <w:rFonts w:ascii="Times New Roman" w:hAnsi="Times New Roman" w:cs="Times New Roman" w:hint="eastAsia"/>
+        </w:rPr>
+        <w:t>:</w:t>
+      </w:r>
+    </w:p>
+    <w:p>
+      <w:pPr>
+        <w:rPr>
+          <w:rFonts w:ascii="Times New Roman" w:hAnsi="Times New Roman" w:cs="Times New Roman"/>
+        </w:rPr>
+      </w:pPr>
+      <w:r>
+        <w:rPr>
+          <w:rFonts w:ascii="Times New Roman" w:hAnsi="Times New Roman" w:cs="Times New Roman"/>
+          <w:noProof/>
+        </w:rPr>
+        <w:lastRenderedPageBreak/>
+        <w:drawing>
+          <wp:inline distT="0" distB="0" distL="0" distR="0" wp14:anchorId="359E90CE" wp14:editId="0B434524">
+            <wp:extent cx="3371850" cy="2531688"/>
+            <wp:effectExtent l="0" t="0" r="0" b="2540"/>
+            <wp:docPr id="159071025" name="图片 4"/>
+            <wp:cNvGraphicFramePr>
+              <a:graphicFrameLocks xmlns:a="http://schemas.openxmlformats.org/drawingml/2006/main" noChangeAspect="1"/>
+            </wp:cNvGraphicFramePr>
+            <a:graphic xmlns:a="http://schemas.openxmlformats.org/drawingml/2006/main">
+              <a:graphicData uri="http://schemas.openxmlformats.org/drawingml/2006/picture">
+                <pic:pic xmlns:pic="http://schemas.openxmlformats.org/drawingml/2006/picture">
+                  <pic:nvPicPr>
+                    <pic:cNvPr id="0" name="Picture 4"/>
+                    <pic:cNvPicPr>
+                      <a:picLocks noChangeAspect="1" noChangeArrowheads="1"/>
+                    </pic:cNvPicPr>
+                  </pic:nvPicPr>
+                  <pic:blipFill rotWithShape="1">
+                    <a:blip r:embed="rId32">
+                      <a:extLst>
+                        <a:ext uri="{28A0092B-C50C-407E-A947-70E740481C1C}">
+                          <a14:useLocalDpi xmlns:a14="http://schemas.microsoft.com/office/drawing/2010/main" val="0"/>
+                        </a:ext>
+                      </a:extLst>
+                    </a:blip>
+                    <a:srcRect r="18868" b="27448"/>
+                    <a:stretch/>
+                  </pic:blipFill>
+                  <pic:spPr bwMode="auto">
+                    <a:xfrm>
+                      <a:off x="0" y="0"/>
+                      <a:ext cx="3372771" cy="2532379"/>
+                    </a:xfrm>
+                    <a:prstGeom prst="rect">
+                      <a:avLst/>
+                    </a:prstGeom>
+                    <a:noFill/>
+                    <a:ln>
+                      <a:noFill/>
+                    </a:ln>
+                    <a:extLst>
+                      <a:ext uri="{53640926-AAD7-44D8-BBD7-CCE9431645EC}">
+                        <a14:shadowObscured xmlns:a14="http://schemas.microsoft.com/office/drawing/2010/main"/>
+                      </a:ext>
+                    </a:extLst>
+                  </pic:spPr>
+                </pic:pic>
+              </a:graphicData>
+            </a:graphic>
+          </wp:inline>
+        </w:drawing>
+      </w:r>
+    </w:p>
+    <w:p>
+      <w:pPr>
+        <w:rPr>
+          <w:rFonts w:ascii="Times New Roman" w:hAnsi="Times New Roman" w:cs="Times New Roman" w:hint="eastAsia"/>
+        </w:rPr>
+      </w:pPr>
+      <w:r>
+        <w:rPr>
+          <w:rFonts w:ascii="Times New Roman" w:hAnsi="Times New Roman" w:cs="Times New Roman" w:hint="eastAsia"/>
+          <w:noProof/>
+        </w:rPr>
+        <w:drawing>
+          <wp:inline distT="0" distB="0" distL="0" distR="0" wp14:anchorId="08555270" wp14:editId="7B41042A">
+            <wp:extent cx="3461811" cy="2901950"/>
+            <wp:effectExtent l="0" t="0" r="5715" b="0"/>
+            <wp:docPr id="2054419621" name="图片 6"/>
+            <wp:cNvGraphicFramePr>
+              <a:graphicFrameLocks xmlns:a="http://schemas.openxmlformats.org/drawingml/2006/main" noChangeAspect="1"/>
+            </wp:cNvGraphicFramePr>
+            <a:graphic xmlns:a="http://schemas.openxmlformats.org/drawingml/2006/main">
+              <a:graphicData uri="http://schemas.openxmlformats.org/drawingml/2006/picture">
+                <pic:pic xmlns:pic="http://schemas.openxmlformats.org/drawingml/2006/picture">
+                  <pic:nvPicPr>
+                    <pic:cNvPr id="0" name="Picture 6"/>
+                    <pic:cNvPicPr>
+                      <a:picLocks noChangeAspect="1" noChangeArrowheads="1"/>
+                    </pic:cNvPicPr>
+                  </pic:nvPicPr>
+                  <pic:blipFill>
+                    <a:blip r:embed="rId33">
+                      <a:extLst>
+                        <a:ext uri="{28A0092B-C50C-407E-A947-70E740481C1C}">
+                          <a14:useLocalDpi xmlns:a14="http://schemas.microsoft.com/office/drawing/2010/main" val="0"/>
+                        </a:ext>
+                      </a:extLst>
+                    </a:blip>
+                    <a:srcRect/>
+                    <a:stretch>
+                      <a:fillRect/>
+                    </a:stretch>
+                  </pic:blipFill>
+                  <pic:spPr bwMode="auto">
+                    <a:xfrm>
+                      <a:off x="0" y="0"/>
+                      <a:ext cx="3469996" cy="2908811"/>
+                    </a:xfrm>
+                    <a:prstGeom prst="rect">
+                      <a:avLst/>
+                    </a:prstGeom>
+                    <a:noFill/>
+                    <a:ln>
+                      <a:noFill/>
+                    </a:ln>
+                  </pic:spPr>
+                </pic:pic>
+              </a:graphicData>
+            </a:graphic>
+          </wp:inline>
+        </w:drawing>
+      </w:r>
+    </w:p>
+    <w:p>
+      <w:pPr>
+        <w:rPr>
+          <w:rFonts w:ascii="Times New Roman" w:hAnsi="Times New Roman" w:cs="Times New Roman"/>
+        </w:rPr>
+      </w:pPr>
+      <w:r>
+        <w:rPr>
+          <w:rFonts w:ascii="Times New Roman" w:hAnsi="Times New Roman" w:cs="Times New Roman"/>
+        </w:rPr>
+        <w:t>The distribution of General Government Revenue is approximately symmetric</w:t>
+      </w:r>
+      <w:r>
+        <w:rPr>
+          <w:rFonts w:ascii="Times New Roman" w:hAnsi="Times New Roman" w:cs="Times New Roman" w:hint="eastAsia"/>
+        </w:rPr>
+        <w:t xml:space="preserve"> (</w:t>
+      </w:r>
+      <w:r>
+        <w:rPr>
+          <w:rFonts w:ascii="Times New Roman" w:hAnsi="Times New Roman" w:cs="Times New Roman"/>
+        </w:rPr>
+        <w:t>slightly</w:t>
+      </w:r>
+      <w:r>
+        <w:rPr>
+          <w:rFonts w:ascii="Times New Roman" w:hAnsi="Times New Roman" w:cs="Times New Roman" w:hint="eastAsia"/>
+        </w:rPr>
+        <w:t xml:space="preserve"> </w:t>
+      </w:r>
+      <w:r>
+        <w:rPr>
+          <w:rFonts w:ascii="Times New Roman" w:hAnsi="Times New Roman" w:cs="Times New Roman"/>
+        </w:rPr>
+        <w:t>right-skewed</w:t>
+      </w:r>
+      <w:r>
+        <w:rPr>
+          <w:rFonts w:ascii="Times New Roman" w:hAnsi="Times New Roman" w:cs="Times New Roman" w:hint="eastAsia"/>
+        </w:rPr>
+        <w:t>)</w:t>
+      </w:r>
+      <w:r>
+        <w:rPr>
+          <w:rFonts w:ascii="Times New Roman" w:hAnsi="Times New Roman" w:cs="Times New Roman"/>
+        </w:rPr>
+        <w:t xml:space="preserve">, with the mean and median being very close. Most values are concentrated within a moderate range, with no extreme outliers. </w:t>
+      </w:r>
+    </w:p>
+    <w:p>
+      <w:pPr>
+        <w:rPr>
+          <w:rFonts w:ascii="Times New Roman" w:hAnsi="Times New Roman" w:cs="Times New Roman"/>
+        </w:rPr>
+      </w:pPr>
+    </w:p>
+    <w:p>
+      <w:pPr>
+        <w:rPr>
+          <w:rFonts w:ascii="Times New Roman" w:hAnsi="Times New Roman" w:cs="Times New Roman"/>
+        </w:rPr>
+      </w:pPr>
+    </w:p>
+    <w:p>
+      <w:pPr>
+        <w:rPr>
+          <w:rFonts w:ascii="Times New Roman" w:hAnsi="Times New Roman" w:cs="Times New Roman"/>
+        </w:rPr>
+      </w:pPr>
+      <w:r>
+        <w:rPr>
+          <w:rFonts w:ascii="Times New Roman" w:hAnsi="Times New Roman" w:cs="Times New Roman"/>
+        </w:rPr>
+        <w:t xml:space="preserve">Variable: </w:t>
+      </w:r>
+      <w:r>
+        <w:rPr>
+          <w:rFonts w:ascii="Times New Roman" w:hAnsi="Times New Roman" w:cs="Times New Roman"/>
+        </w:rPr>
+        <w:t>General government total expenditure</w:t>
+      </w:r>
+    </w:p>
+    <w:p>
+      <w:pPr>
+        <w:rPr>
+          <w:rFonts w:ascii="Times New Roman" w:hAnsi="Times New Roman" w:cs="Times New Roman"/>
+        </w:rPr>
+      </w:pPr>
+      <w:r>
+        <w:rPr>
+          <w:rFonts w:ascii="Times New Roman" w:hAnsi="Times New Roman" w:cs="Times New Roman"/>
+        </w:rPr>
+        <w:t xml:space="preserve">Original data file: </w:t>
+      </w:r>
+      <w:r>
+        <w:rPr>
+          <w:rFonts w:ascii="Times New Roman" w:hAnsi="Times New Roman" w:cs="Times New Roman"/>
+        </w:rPr>
+        <w:t>WEO_Oct2024</w:t>
+      </w:r>
+      <w:r>
+        <w:rPr>
+          <w:rFonts w:ascii="Times New Roman" w:hAnsi="Times New Roman" w:cs="Times New Roman" w:hint="eastAsia"/>
+        </w:rPr>
+        <w:t>.xlsx</w:t>
+      </w:r>
+    </w:p>
+    <w:p>
+      <w:pPr>
+        <w:rPr>
+          <w:rFonts w:ascii="Times New Roman" w:hAnsi="Times New Roman" w:cs="Times New Roman"/>
+        </w:rPr>
+      </w:pPr>
+      <w:r>
+        <w:rPr>
+          <w:rFonts w:ascii="Times New Roman" w:hAnsi="Times New Roman" w:cs="Times New Roman"/>
+        </w:rPr>
+        <w:t>Original variable name:</w:t>
+      </w:r>
+      <w:r>
+        <w:rPr>
+          <w:rFonts w:ascii="Times New Roman" w:hAnsi="Times New Roman" w:cs="Times New Roman" w:hint="eastAsia"/>
+        </w:rPr>
+        <w:t xml:space="preserve"> </w:t>
+      </w:r>
+      <w:r>
+        <w:rPr>
+          <w:rFonts w:ascii="Times New Roman" w:hAnsi="Times New Roman" w:cs="Times New Roman"/>
+        </w:rPr>
+        <w:t>General government total expenditure</w:t>
+      </w:r>
+    </w:p>
+    <w:p>
+      <w:pPr>
+        <w:rPr>
+          <w:rFonts w:ascii="Times New Roman" w:hAnsi="Times New Roman" w:cs="Times New Roman"/>
+        </w:rPr>
+      </w:pPr>
+      <w:r>
+        <w:rPr>
+          <w:rFonts w:ascii="Times New Roman" w:hAnsi="Times New Roman" w:cs="Times New Roman"/>
+        </w:rPr>
+        <w:t>Number of Observations: 386</w:t>
+      </w:r>
+    </w:p>
+    <w:p>
+      <w:pPr>
+        <w:rPr>
+          <w:rFonts w:ascii="Times New Roman" w:hAnsi="Times New Roman" w:cs="Times New Roman"/>
+        </w:rPr>
+      </w:pPr>
+      <w:r>
+        <w:rPr>
+          <w:rFonts w:ascii="Times New Roman" w:hAnsi="Times New Roman" w:cs="Times New Roman"/>
+        </w:rPr>
+        <w:t>No missing value</w:t>
+      </w:r>
+    </w:p>
+    <w:p>
+      <w:pPr>
+        <w:rPr>
+          <w:rFonts w:ascii="Times New Roman" w:eastAsia="等线" w:hAnsi="Times New Roman" w:cs="Times New Roman" w:hint="eastAsia"/>
+          <w:color w:val="000000"/>
+          <w:kern w:val="0"/>
+          <w:sz w:val="22"/>
+          <w14:ligatures w14:val="none"/>
+        </w:rPr>
+      </w:pPr>
+      <w:r>
+        <w:rPr>
+          <w:rFonts w:ascii="Times New Roman" w:hAnsi="Times New Roman" w:cs="Times New Roman"/>
+        </w:rPr>
+        <w:t>Definition:</w:t>
+      </w:r>
+      <w:r>
+        <w:rPr>
+          <w:rFonts w:ascii="Times New Roman" w:hAnsi="Times New Roman" w:cs="Times New Roman" w:hint="eastAsia"/>
+        </w:rPr>
+        <w:t xml:space="preserve"> </w:t>
+      </w:r>
+      <w:r>
+        <w:rPr>
+          <w:rFonts w:ascii="Times New Roman" w:eastAsia="等线" w:hAnsi="Times New Roman" w:cs="Times New Roman"/>
+          <w:color w:val="000000"/>
+          <w:kern w:val="0"/>
+          <w:sz w:val="22"/>
+          <w14:ligatures w14:val="none"/>
+        </w:rPr>
+        <w:t>Total expenditure consists of total expense and the net acquisition of nonfinancial assets</w:t>
+      </w:r>
+      <w:r>
+        <w:rPr>
+          <w:rFonts w:ascii="Times New Roman" w:eastAsia="等线" w:hAnsi="Times New Roman" w:cs="Times New Roman" w:hint="eastAsia"/>
+          <w:color w:val="000000"/>
+          <w:kern w:val="0"/>
+          <w:sz w:val="22"/>
+          <w14:ligatures w14:val="none"/>
+        </w:rPr>
+        <w:t xml:space="preserve"> as </w:t>
+      </w:r>
+      <w:r>
+        <w:rPr>
+          <w:rFonts w:ascii="Times New Roman" w:eastAsia="等线" w:hAnsi="Times New Roman" w:cs="Times New Roman"/>
+          <w:color w:val="000000"/>
+          <w:kern w:val="0"/>
+          <w:sz w:val="22"/>
+          <w14:ligatures w14:val="none"/>
+        </w:rPr>
+        <w:t xml:space="preserve">a </w:t>
+      </w:r>
+      <w:r>
+        <w:rPr>
+          <w:rFonts w:ascii="Times New Roman" w:eastAsia="等线" w:hAnsi="Times New Roman" w:cs="Times New Roman" w:hint="eastAsia"/>
+          <w:color w:val="000000"/>
+          <w:kern w:val="0"/>
+          <w:sz w:val="22"/>
+          <w14:ligatures w14:val="none"/>
+        </w:rPr>
+        <w:t>percent of GDP</w:t>
+      </w:r>
+    </w:p>
+    <w:p>
+      <w:pPr>
+        <w:rPr>
+          <w:rFonts w:ascii="Times New Roman" w:hAnsi="Times New Roman" w:cs="Times New Roman"/>
+        </w:rPr>
+      </w:pPr>
+      <w:r>
+        <w:rPr>
+          <w:rFonts w:ascii="Times New Roman" w:hAnsi="Times New Roman" w:cs="Times New Roman" w:hint="eastAsia"/>
+        </w:rPr>
+        <w:t xml:space="preserve">Mean: </w:t>
+      </w:r>
+      <w:r>
+        <w:rPr>
+          <w:rFonts w:ascii="Times New Roman" w:hAnsi="Times New Roman" w:cs="Times New Roman"/>
+        </w:rPr>
+        <w:t>39.674</w:t>
+      </w:r>
+    </w:p>
+    <w:p>
+      <w:pPr>
+        <w:rPr>
+          <w:rFonts w:ascii="Times New Roman" w:hAnsi="Times New Roman" w:cs="Times New Roman" w:hint="eastAsia"/>
+        </w:rPr>
+      </w:pPr>
+      <w:r>
+        <w:rPr>
+          <w:rFonts w:ascii="Times New Roman" w:hAnsi="Times New Roman" w:cs="Times New Roman" w:hint="eastAsia"/>
+        </w:rPr>
+        <w:lastRenderedPageBreak/>
+        <w:t xml:space="preserve">Standard Deviation: </w:t>
+      </w:r>
+      <w:r>
+        <w:rPr>
+          <w:rFonts w:ascii="Times New Roman" w:hAnsi="Times New Roman" w:cs="Times New Roman"/>
+        </w:rPr>
+        <w:t>11.277</w:t>
+      </w:r>
+    </w:p>
+    <w:p>
+      <w:pPr>
+        <w:rPr>
+          <w:rFonts w:ascii="Times New Roman" w:hAnsi="Times New Roman" w:cs="Times New Roman"/>
+        </w:rPr>
+      </w:pPr>
+      <w:r>
+        <w:rPr>
+          <w:rFonts w:ascii="Times New Roman" w:hAnsi="Times New Roman" w:cs="Times New Roman" w:hint="eastAsia"/>
+        </w:rPr>
+        <w:t xml:space="preserve">Minimum: </w:t>
+      </w:r>
+      <w:r>
+        <w:rPr>
+          <w:rFonts w:ascii="Times New Roman" w:hAnsi="Times New Roman" w:cs="Times New Roman"/>
+        </w:rPr>
+        <w:t>12.477</w:t>
+      </w:r>
+    </w:p>
+    <w:p>
+      <w:pPr>
+        <w:rPr>
+          <w:rFonts w:ascii="Times New Roman" w:hAnsi="Times New Roman" w:cs="Times New Roman" w:hint="eastAsia"/>
+        </w:rPr>
+      </w:pPr>
+      <w:r>
+        <w:rPr>
+          <w:rFonts w:ascii="Times New Roman" w:hAnsi="Times New Roman" w:cs="Times New Roman" w:hint="eastAsia"/>
+        </w:rPr>
+        <w:t>Median:</w:t>
+      </w:r>
+      <w:r>
+        <w:rPr>
+          <w:rFonts w:ascii="Times New Roman" w:hAnsi="Times New Roman" w:cs="Times New Roman" w:hint="eastAsia"/>
+        </w:rPr>
+        <w:t xml:space="preserve"> </w:t>
+      </w:r>
+      <w:r>
+        <w:rPr>
+          <w:rFonts w:ascii="Times New Roman" w:hAnsi="Times New Roman" w:cs="Times New Roman"/>
+        </w:rPr>
+        <w:t>41.386</w:t>
+      </w:r>
+    </w:p>
+    <w:p>
+      <w:pPr>
+        <w:rPr>
+          <w:rFonts w:ascii="Times New Roman" w:hAnsi="Times New Roman" w:cs="Times New Roman"/>
+        </w:rPr>
+      </w:pPr>
+      <w:r>
+        <w:rPr>
+          <w:rFonts w:ascii="Times New Roman" w:hAnsi="Times New Roman" w:cs="Times New Roman" w:hint="eastAsia"/>
+        </w:rPr>
+        <w:t xml:space="preserve">Maximum: </w:t>
+      </w:r>
+      <w:r>
+        <w:rPr>
+          <w:rFonts w:ascii="Times New Roman" w:hAnsi="Times New Roman" w:cs="Times New Roman"/>
+        </w:rPr>
+        <w:t>64.873</w:t>
+      </w:r>
+    </w:p>
+    <w:p>
+      <w:pPr>
+        <w:rPr>
+          <w:rFonts w:ascii="Times New Roman" w:hAnsi="Times New Roman" w:cs="Times New Roman"/>
+        </w:rPr>
+      </w:pPr>
+      <w:r>
+        <w:rPr>
+          <w:rFonts w:ascii="Times New Roman" w:hAnsi="Times New Roman" w:cs="Times New Roman" w:hint="eastAsia"/>
+        </w:rPr>
+        <w:t>25</w:t>
+      </w:r>
+      <w:r>
+        <w:rPr>
+          <w:rFonts w:ascii="Times New Roman" w:hAnsi="Times New Roman" w:cs="Times New Roman" w:hint="eastAsia"/>
+          <w:vertAlign w:val="superscript"/>
+        </w:rPr>
+        <w:t>th</w:t>
+      </w:r>
+      <w:r>
+        <w:rPr>
+          <w:rFonts w:ascii="Times New Roman" w:hAnsi="Times New Roman" w:cs="Times New Roman" w:hint="eastAsia"/>
+        </w:rPr>
+        <w:t xml:space="preserve"> percentile: </w:t>
+      </w:r>
+      <w:r>
+        <w:rPr>
+          <w:rFonts w:ascii="Times New Roman" w:hAnsi="Times New Roman" w:cs="Times New Roman"/>
+        </w:rPr>
+        <w:t>32.561</w:t>
+      </w:r>
+    </w:p>
+    <w:p>
+      <w:pPr>
+        <w:rPr>
+          <w:rFonts w:ascii="Times New Roman" w:hAnsi="Times New Roman" w:cs="Times New Roman"/>
+        </w:rPr>
+      </w:pPr>
+      <w:r>
+        <w:rPr>
+          <w:rFonts w:ascii="Times New Roman" w:hAnsi="Times New Roman" w:cs="Times New Roman"/>
+        </w:rPr>
+        <w:t>75</w:t>
+      </w:r>
+      <w:r>
+        <w:rPr>
+          <w:rFonts w:ascii="Times New Roman" w:hAnsi="Times New Roman" w:cs="Times New Roman" w:hint="eastAsia"/>
+          <w:vertAlign w:val="superscript"/>
+        </w:rPr>
+        <w:t>th</w:t>
+      </w:r>
+      <w:r>
+        <w:rPr>
+          <w:rFonts w:ascii="Times New Roman" w:hAnsi="Times New Roman" w:cs="Times New Roman" w:hint="eastAsia"/>
+        </w:rPr>
+        <w:t xml:space="preserve"> </w:t>
+      </w:r>
+      <w:r>
+        <w:rPr>
+          <w:rFonts w:ascii="Times New Roman" w:hAnsi="Times New Roman" w:cs="Times New Roman"/>
+        </w:rPr>
+        <w:t>percentil</w:t>
+      </w:r>
+      <w:r>
+        <w:rPr>
+          <w:rFonts w:ascii="Times New Roman" w:hAnsi="Times New Roman" w:cs="Times New Roman" w:hint="eastAsia"/>
+        </w:rPr>
+        <w:t xml:space="preserve">e: </w:t>
+      </w:r>
+      <w:r>
+        <w:rPr>
+          <w:rFonts w:ascii="Times New Roman" w:hAnsi="Times New Roman" w:cs="Times New Roman"/>
+        </w:rPr>
+        <w:t>48.864</w:t>
+      </w:r>
+    </w:p>
+    <w:p>
+      <w:pPr>
+        <w:rPr>
+          <w:rFonts w:ascii="Times New Roman" w:hAnsi="Times New Roman" w:cs="Times New Roman" w:hint="eastAsia"/>
+        </w:rPr>
+      </w:pPr>
+      <w:r>
+        <w:rPr>
+          <w:rFonts w:ascii="Times New Roman" w:hAnsi="Times New Roman" w:cs="Times New Roman" w:hint="eastAsia"/>
+        </w:rPr>
+        <w:t>Histogram and box plot:</w:t>
+      </w:r>
+    </w:p>
+    <w:p>
+      <w:pPr>
+        <w:rPr>
+          <w:rFonts w:ascii="Times New Roman" w:hAnsi="Times New Roman" w:cs="Times New Roman"/>
+        </w:rPr>
+      </w:pPr>
+      <w:r>
+        <w:rPr>
+          <w:rFonts w:ascii="Times New Roman" w:hAnsi="Times New Roman" w:cs="Times New Roman" w:hint="eastAsia"/>
+          <w:noProof/>
+        </w:rPr>
+        <w:drawing>
+          <wp:inline distT="0" distB="0" distL="0" distR="0" wp14:anchorId="272D78C3" wp14:editId="24760BCB">
+            <wp:extent cx="3390900" cy="2842506"/>
+            <wp:effectExtent l="0" t="0" r="0" b="0"/>
+            <wp:docPr id="1811373901" name="图片 11"/>
+            <wp:cNvGraphicFramePr>
+              <a:graphicFrameLocks xmlns:a="http://schemas.openxmlformats.org/drawingml/2006/main" noChangeAspect="1"/>
+            </wp:cNvGraphicFramePr>
+            <a:graphic xmlns:a="http://schemas.openxmlformats.org/drawingml/2006/main">
+              <a:graphicData uri="http://schemas.openxmlformats.org/drawingml/2006/picture">
+                <pic:pic xmlns:pic="http://schemas.openxmlformats.org/drawingml/2006/picture">
+                  <pic:nvPicPr>
+                    <pic:cNvPr id="0" name="Picture 11"/>
+                    <pic:cNvPicPr>
+                      <a:picLocks noChangeAspect="1" noChangeArrowheads="1"/>
+                    </pic:cNvPicPr>
+                  </pic:nvPicPr>
+                  <pic:blipFill>
+                    <a:blip r:embed="rId34">
+                      <a:extLst>
+                        <a:ext uri="{28A0092B-C50C-407E-A947-70E740481C1C}">
+                          <a14:useLocalDpi xmlns:a14="http://schemas.microsoft.com/office/drawing/2010/main" val="0"/>
+                        </a:ext>
+                      </a:extLst>
+                    </a:blip>
+                    <a:srcRect/>
+                    <a:stretch>
+                      <a:fillRect/>
+                    </a:stretch>
+                  </pic:blipFill>
+                  <pic:spPr bwMode="auto">
+                    <a:xfrm>
+                      <a:off x="0" y="0"/>
+                      <a:ext cx="3393794" cy="2844932"/>
+                    </a:xfrm>
+                    <a:prstGeom prst="rect">
+                      <a:avLst/>
+                    </a:prstGeom>
+                    <a:noFill/>
+                    <a:ln>
+                      <a:noFill/>
+                    </a:ln>
+                  </pic:spPr>
+                </pic:pic>
+              </a:graphicData>
+            </a:graphic>
+          </wp:inline>
+        </w:drawing>
+      </w:r>
+    </w:p>
+    <w:p>
+      <w:pPr>
+        <w:rPr>
+          <w:rFonts w:ascii="Times New Roman" w:hAnsi="Times New Roman" w:cs="Times New Roman"/>
+        </w:rPr>
+      </w:pPr>
+      <w:r>
+        <w:rPr>
+          <w:rFonts w:ascii="Times New Roman" w:hAnsi="Times New Roman" w:cs="Times New Roman" w:hint="eastAsia"/>
+          <w:noProof/>
+        </w:rPr>
+        <w:drawing>
+          <wp:inline distT="0" distB="0" distL="0" distR="0" wp14:anchorId="0A10A364" wp14:editId="69F6EFAB">
+            <wp:extent cx="3587750" cy="2791138"/>
+            <wp:effectExtent l="0" t="0" r="0" b="0"/>
+            <wp:docPr id="502937840" name="图片 12"/>
+            <wp:cNvGraphicFramePr>
+              <a:graphicFrameLocks xmlns:a="http://schemas.openxmlformats.org/drawingml/2006/main" noChangeAspect="1"/>
+            </wp:cNvGraphicFramePr>
+            <a:graphic xmlns:a="http://schemas.openxmlformats.org/drawingml/2006/main">
+              <a:graphicData uri="http://schemas.openxmlformats.org/drawingml/2006/picture">
+                <pic:pic xmlns:pic="http://schemas.openxmlformats.org/drawingml/2006/picture">
+                  <pic:nvPicPr>
+                    <pic:cNvPr id="0" name="Picture 12"/>
+                    <pic:cNvPicPr>
+                      <a:picLocks noChangeAspect="1" noChangeArrowheads="1"/>
+                    </pic:cNvPicPr>
+                  </pic:nvPicPr>
+                  <pic:blipFill rotWithShape="1">
+                    <a:blip r:embed="rId35">
+                      <a:extLst>
+                        <a:ext uri="{28A0092B-C50C-407E-A947-70E740481C1C}">
+                          <a14:useLocalDpi xmlns:a14="http://schemas.microsoft.com/office/drawing/2010/main" val="0"/>
+                        </a:ext>
+                      </a:extLst>
+                    </a:blip>
+                    <a:srcRect r="19273" b="25200"/>
+                    <a:stretch/>
+                  </pic:blipFill>
+                  <pic:spPr bwMode="auto">
+                    <a:xfrm>
+                      <a:off x="0" y="0"/>
+                      <a:ext cx="3589840" cy="2792764"/>
+                    </a:xfrm>
+                    <a:prstGeom prst="rect">
+                      <a:avLst/>
+                    </a:prstGeom>
+                    <a:noFill/>
+                    <a:ln>
+                      <a:noFill/>
+                    </a:ln>
+                    <a:extLst>
+                      <a:ext uri="{53640926-AAD7-44D8-BBD7-CCE9431645EC}">
+                        <a14:shadowObscured xmlns:a14="http://schemas.microsoft.com/office/drawing/2010/main"/>
+                      </a:ext>
+                    </a:extLst>
+                  </pic:spPr>
+                </pic:pic>
+              </a:graphicData>
+            </a:graphic>
+          </wp:inline>
+        </w:drawing>
+      </w:r>
+    </w:p>
+    <w:p>
+      <w:pPr>
+        <w:rPr>
+          <w:rFonts w:ascii="Times New Roman" w:hAnsi="Times New Roman" w:cs="Times New Roman"/>
+        </w:rPr>
+      </w:pPr>
+      <w:r>
+        <w:rPr>
+          <w:rFonts w:ascii="Times New Roman" w:hAnsi="Times New Roman" w:cs="Times New Roman"/>
+        </w:rPr>
+        <w:t>The distribution of General Government Total Expenditure appears fairly symmetric, with the mean and median being close in value. Most expenditures fall within a moderate range, with no extreme outliers. The interquartile range suggests a balanced spread of spending levels across different countries.</w:t>
+      </w:r>
+    </w:p>
+    <w:p>
+      <w:pPr>
+        <w:rPr>
+          <w:rFonts w:ascii="Times New Roman" w:hAnsi="Times New Roman" w:cs="Times New Roman"/>
+        </w:rPr>
+      </w:pPr>
+    </w:p>
+    <w:p>
+      <w:pPr>
+        <w:rPr>
+          <w:rFonts w:ascii="Times New Roman" w:hAnsi="Times New Roman" w:cs="Times New Roman"/>
+        </w:rPr>
+      </w:pPr>
+    </w:p>
+    <w:p>
+      <w:pPr>
+        <w:rPr>
+          <w:rFonts w:ascii="Times New Roman" w:hAnsi="Times New Roman" w:cs="Times New Roman" w:hint="eastAsia"/>
+        </w:rPr>
+      </w:pPr>
+      <w:r>
+        <w:rPr>
+          <w:rFonts w:ascii="Times New Roman" w:hAnsi="Times New Roman" w:cs="Times New Roman"/>
+        </w:rPr>
+        <w:t xml:space="preserve">Variable: </w:t>
+      </w:r>
+      <w:r>
+        <w:rPr>
+          <w:rFonts w:ascii="Times New Roman" w:hAnsi="Times New Roman" w:cs="Times New Roman"/>
+        </w:rPr>
+        <w:t>General government net lending</w:t>
+      </w:r>
+      <w:r>
+        <w:rPr>
+          <w:rFonts w:ascii="Times New Roman" w:hAnsi="Times New Roman" w:cs="Times New Roman" w:hint="eastAsia"/>
+        </w:rPr>
+        <w:t xml:space="preserve"> </w:t>
+      </w:r>
+      <w:r>
+        <w:rPr>
+          <w:rFonts w:ascii="Times New Roman" w:hAnsi="Times New Roman" w:cs="Times New Roman"/>
+        </w:rPr>
+        <w:t>borrowing</w:t>
+      </w:r>
+    </w:p>
+    <w:p>
+      <w:pPr>
+        <w:rPr>
+          <w:rFonts w:ascii="Times New Roman" w:hAnsi="Times New Roman" w:cs="Times New Roman"/>
+        </w:rPr>
+      </w:pPr>
+      <w:r>
+        <w:rPr>
+          <w:rFonts w:ascii="Times New Roman" w:hAnsi="Times New Roman" w:cs="Times New Roman"/>
+        </w:rPr>
+        <w:t xml:space="preserve">Original data file: </w:t>
+      </w:r>
+      <w:r>
+        <w:rPr>
+          <w:rFonts w:ascii="Times New Roman" w:hAnsi="Times New Roman" w:cs="Times New Roman"/>
+        </w:rPr>
+        <w:t>WEO_Oct2024</w:t>
+      </w:r>
+      <w:r>
+        <w:rPr>
+          <w:rFonts w:ascii="Times New Roman" w:hAnsi="Times New Roman" w:cs="Times New Roman" w:hint="eastAsia"/>
+        </w:rPr>
+        <w:t>.xlsx</w:t>
+      </w:r>
+    </w:p>
+    <w:p>
+      <w:pPr>
+        <w:rPr>
+          <w:rFonts w:ascii="Times New Roman" w:hAnsi="Times New Roman" w:cs="Times New Roman"/>
+        </w:rPr>
+      </w:pPr>
+      <w:r>
+        <w:rPr>
+          <w:rFonts w:ascii="Times New Roman" w:hAnsi="Times New Roman" w:cs="Times New Roman"/>
+        </w:rPr>
+        <w:t>Original variable name:</w:t>
+      </w:r>
+      <w:r>
+        <w:rPr>
+          <w:rFonts w:ascii="Times New Roman" w:hAnsi="Times New Roman" w:cs="Times New Roman" w:hint="eastAsia"/>
+        </w:rPr>
+        <w:t xml:space="preserve"> </w:t>
+      </w:r>
+      <w:r>
+        <w:rPr>
+          <w:rFonts w:ascii="Times New Roman" w:hAnsi="Times New Roman" w:cs="Times New Roman"/>
+        </w:rPr>
+        <w:t>General government net lending/borrowing</w:t>
+      </w:r>
+    </w:p>
+    <w:p>
+      <w:pPr>
+        <w:rPr>
+          <w:rFonts w:ascii="Times New Roman" w:hAnsi="Times New Roman" w:cs="Times New Roman"/>
+        </w:rPr>
+      </w:pPr>
+      <w:r>
+        <w:rPr>
+          <w:rFonts w:ascii="Times New Roman" w:hAnsi="Times New Roman" w:cs="Times New Roman"/>
+        </w:rPr>
+        <w:t>Number of Observations: 386</w:t>
+      </w:r>
+    </w:p>
+    <w:p>
+      <w:pPr>
+        <w:rPr>
+          <w:rFonts w:ascii="Times New Roman" w:hAnsi="Times New Roman" w:cs="Times New Roman"/>
+        </w:rPr>
+      </w:pPr>
+      <w:r>
+        <w:rPr>
+          <w:rFonts w:ascii="Times New Roman" w:hAnsi="Times New Roman" w:cs="Times New Roman"/>
+        </w:rPr>
+        <w:t>No missing value</w:t>
+      </w:r>
+    </w:p>
+    <w:p>
+      <w:pPr>
+        <w:rPr>
+          <w:rFonts w:ascii="Times New Roman" w:eastAsia="等线" w:hAnsi="Times New Roman" w:cs="Times New Roman" w:hint="eastAsia"/>
+          <w:color w:val="000000"/>
+          <w:kern w:val="0"/>
+          <w:sz w:val="22"/>
+          <w14:ligatures w14:val="none"/>
+        </w:rPr>
+      </w:pPr>
+      <w:r>
+        <w:rPr>
+          <w:rFonts w:ascii="Times New Roman" w:hAnsi="Times New Roman" w:cs="Times New Roman"/>
+        </w:rPr>
+        <w:t>Definition:</w:t>
+      </w:r>
+      <w:r>
+        <w:rPr>
+          <w:rFonts w:ascii="Times New Roman" w:hAnsi="Times New Roman" w:cs="Times New Roman" w:hint="eastAsia"/>
+        </w:rPr>
+        <w:t xml:space="preserve"> </w:t>
+      </w:r>
+      <w:r>
+        <w:rPr>
+          <w:rFonts w:ascii="Times New Roman" w:eastAsia="等线" w:hAnsi="Times New Roman" w:cs="Times New Roman"/>
+          <w:color w:val="000000"/>
+          <w:kern w:val="0"/>
+          <w:sz w:val="22"/>
+          <w14:ligatures w14:val="none"/>
+        </w:rPr>
+        <w:t>Net lending (+)/ borrowing (-) is calculated as revenue minus total expenditure.</w:t>
+      </w:r>
+      <w:r>
+        <w:rPr>
+          <w:rFonts w:ascii="Times New Roman" w:eastAsia="等线" w:hAnsi="Times New Roman" w:cs="Times New Roman" w:hint="eastAsia"/>
+          <w:color w:val="000000"/>
+          <w:kern w:val="0"/>
+          <w:sz w:val="22"/>
+          <w14:ligatures w14:val="none"/>
+        </w:rPr>
+        <w:t xml:space="preserve"> as </w:t>
+      </w:r>
+      <w:r>
+        <w:rPr>
+          <w:rFonts w:ascii="Times New Roman" w:eastAsia="等线" w:hAnsi="Times New Roman" w:cs="Times New Roman"/>
+          <w:color w:val="000000"/>
+          <w:kern w:val="0"/>
+          <w:sz w:val="22"/>
+          <w14:ligatures w14:val="none"/>
+        </w:rPr>
+        <w:t xml:space="preserve">a </w:t>
+      </w:r>
+      <w:r>
+        <w:rPr>
+          <w:rFonts w:ascii="Times New Roman" w:eastAsia="等线" w:hAnsi="Times New Roman" w:cs="Times New Roman" w:hint="eastAsia"/>
+          <w:color w:val="000000"/>
+          <w:kern w:val="0"/>
+          <w:sz w:val="22"/>
+          <w14:ligatures w14:val="none"/>
+        </w:rPr>
+        <w:t>percent of GDP</w:t>
+      </w:r>
+    </w:p>
+    <w:p>
+      <w:pPr>
+        <w:rPr>
+          <w:rFonts w:ascii="Times New Roman" w:hAnsi="Times New Roman" w:cs="Times New Roman"/>
+        </w:rPr>
+      </w:pPr>
+      <w:r>
+        <w:rPr>
+          <w:rFonts w:ascii="Times New Roman" w:hAnsi="Times New Roman" w:cs="Times New Roman" w:hint="eastAsia"/>
+        </w:rPr>
+        <w:t xml:space="preserve">Mean: </w:t>
+      </w:r>
+      <w:r>
+        <w:rPr>
+          <w:rFonts w:ascii="Times New Roman" w:hAnsi="Times New Roman" w:cs="Times New Roman"/>
+        </w:rPr>
+        <w:t>-2.306</w:t>
+      </w:r>
+    </w:p>
+    <w:p>
+      <w:pPr>
+        <w:rPr>
+          <w:rFonts w:ascii="Times New Roman" w:hAnsi="Times New Roman" w:cs="Times New Roman" w:hint="eastAsia"/>
+        </w:rPr>
+      </w:pPr>
+      <w:r>
+        <w:rPr>
+          <w:rFonts w:ascii="Times New Roman" w:hAnsi="Times New Roman" w:cs="Times New Roman" w:hint="eastAsia"/>
+        </w:rPr>
+        <w:t>Standard Deviation:</w:t>
+      </w:r>
+      <w:r>
+        <w:rPr>
+          <w:rFonts w:ascii="Times New Roman" w:hAnsi="Times New Roman" w:cs="Times New Roman" w:hint="eastAsia"/>
+        </w:rPr>
+        <w:t xml:space="preserve"> </w:t>
+      </w:r>
+      <w:r>
+        <w:rPr>
+          <w:rFonts w:ascii="Times New Roman" w:hAnsi="Times New Roman" w:cs="Times New Roman"/>
+        </w:rPr>
+        <w:t>4.094</w:t>
+      </w:r>
+    </w:p>
+    <w:p>
+      <w:pPr>
+        <w:rPr>
+          <w:rFonts w:ascii="Times New Roman" w:hAnsi="Times New Roman" w:cs="Times New Roman"/>
+        </w:rPr>
+      </w:pPr>
+      <w:r>
+        <w:rPr>
+          <w:rFonts w:ascii="Times New Roman" w:hAnsi="Times New Roman" w:cs="Times New Roman" w:hint="eastAsia"/>
+        </w:rPr>
+        <w:t xml:space="preserve">Minimum: </w:t>
+      </w:r>
+      <w:r>
+        <w:rPr>
+          <w:rFonts w:ascii="Times New Roman" w:hAnsi="Times New Roman" w:cs="Times New Roman"/>
+        </w:rPr>
+        <w:t>-32.108</w:t>
+      </w:r>
+      <w:r>
+        <w:rPr>
+          <w:rFonts w:ascii="Times New Roman" w:hAnsi="Times New Roman" w:cs="Times New Roman"/>
+        </w:rPr>
+        <w:tab/>
+      </w:r>
+    </w:p>
+    <w:p>
+      <w:pPr>
+        <w:rPr>
+          <w:rFonts w:ascii="Times New Roman" w:hAnsi="Times New Roman" w:cs="Times New Roman" w:hint="eastAsia"/>
+        </w:rPr>
+      </w:pPr>
+      <w:r>
+        <w:rPr>
+          <w:rFonts w:ascii="Times New Roman" w:hAnsi="Times New Roman" w:cs="Times New Roman" w:hint="eastAsia"/>
+        </w:rPr>
+        <w:t xml:space="preserve">Median: </w:t>
+      </w:r>
+      <w:r>
+        <w:rPr>
+          <w:rFonts w:ascii="Times New Roman" w:hAnsi="Times New Roman" w:cs="Times New Roman"/>
+        </w:rPr>
+        <w:t>-2.4</w:t>
+      </w:r>
+    </w:p>
+    <w:p>
+      <w:pPr>
+        <w:rPr>
+          <w:rFonts w:ascii="Times New Roman" w:hAnsi="Times New Roman" w:cs="Times New Roman"/>
+        </w:rPr>
+      </w:pPr>
+      <w:r>
+        <w:rPr>
+          <w:rFonts w:ascii="Times New Roman" w:hAnsi="Times New Roman" w:cs="Times New Roman" w:hint="eastAsia"/>
+        </w:rPr>
+        <w:t>Maximum:</w:t>
+      </w:r>
+      <w:r>
+        <w:rPr>
+          <w:rFonts w:ascii="Times New Roman" w:hAnsi="Times New Roman" w:cs="Times New Roman"/>
+        </w:rPr>
+        <w:t>17.038</w:t>
+      </w:r>
+    </w:p>
+    <w:p>
+      <w:pPr>
+        <w:rPr>
+          <w:rFonts w:ascii="Times New Roman" w:hAnsi="Times New Roman" w:cs="Times New Roman"/>
+        </w:rPr>
+      </w:pPr>
+      <w:r>
+        <w:rPr>
+          <w:rFonts w:ascii="Times New Roman" w:hAnsi="Times New Roman" w:cs="Times New Roman" w:hint="eastAsia"/>
+        </w:rPr>
+        <w:t>25</w:t>
+      </w:r>
+      <w:r>
+        <w:rPr>
+          <w:rFonts w:ascii="Times New Roman" w:hAnsi="Times New Roman" w:cs="Times New Roman" w:hint="eastAsia"/>
+          <w:vertAlign w:val="superscript"/>
+        </w:rPr>
+        <w:t>th</w:t>
+      </w:r>
+      <w:r>
+        <w:rPr>
+          <w:rFonts w:ascii="Times New Roman" w:hAnsi="Times New Roman" w:cs="Times New Roman" w:hint="eastAsia"/>
+        </w:rPr>
+        <w:t xml:space="preserve"> percentile: </w:t>
+      </w:r>
+      <w:r>
+        <w:rPr>
+          <w:rFonts w:ascii="Times New Roman" w:hAnsi="Times New Roman" w:cs="Times New Roman"/>
+        </w:rPr>
+        <w:t>-4.408</w:t>
+      </w:r>
+    </w:p>
+    <w:p>
+      <w:pPr>
+        <w:rPr>
+          <w:rFonts w:ascii="Times New Roman" w:hAnsi="Times New Roman" w:cs="Times New Roman"/>
+        </w:rPr>
+      </w:pPr>
+      <w:r>
+        <w:rPr>
+          <w:rFonts w:ascii="Times New Roman" w:hAnsi="Times New Roman" w:cs="Times New Roman"/>
+        </w:rPr>
+        <w:t>75</w:t>
+      </w:r>
+      <w:r>
+        <w:rPr>
+          <w:rFonts w:ascii="Times New Roman" w:hAnsi="Times New Roman" w:cs="Times New Roman" w:hint="eastAsia"/>
+          <w:vertAlign w:val="superscript"/>
+        </w:rPr>
+        <w:t>th</w:t>
+      </w:r>
+      <w:r>
+        <w:rPr>
+          <w:rFonts w:ascii="Times New Roman" w:hAnsi="Times New Roman" w:cs="Times New Roman" w:hint="eastAsia"/>
+        </w:rPr>
+        <w:t xml:space="preserve"> </w:t>
+      </w:r>
+      <w:r>
+        <w:rPr>
+          <w:rFonts w:ascii="Times New Roman" w:hAnsi="Times New Roman" w:cs="Times New Roman"/>
+        </w:rPr>
+        <w:t>percentil</w:t>
+      </w:r>
+      <w:r>
+        <w:rPr>
+          <w:rFonts w:ascii="Times New Roman" w:hAnsi="Times New Roman" w:cs="Times New Roman" w:hint="eastAsia"/>
+        </w:rPr>
+        <w:t xml:space="preserve">e: </w:t>
+      </w:r>
+      <w:r>
+        <w:rPr>
+          <w:rFonts w:ascii="Times New Roman" w:hAnsi="Times New Roman" w:cs="Times New Roman"/>
+        </w:rPr>
+        <w:t>-0.235</w:t>
+      </w:r>
+    </w:p>
+    <w:p>
+      <w:pPr>
+        <w:rPr>
+          <w:rFonts w:ascii="Times New Roman" w:hAnsi="Times New Roman" w:cs="Times New Roman" w:hint="eastAsia"/>
+        </w:rPr>
+      </w:pPr>
+      <w:r>
+        <w:rPr>
+          <w:rFonts w:ascii="Times New Roman" w:hAnsi="Times New Roman" w:cs="Times New Roman" w:hint="eastAsia"/>
+        </w:rPr>
+        <w:t>Histogram:</w:t>
+      </w:r>
+    </w:p>
+    <w:p>
+      <w:pPr>
+        <w:rPr>
+          <w:rFonts w:ascii="Times New Roman" w:hAnsi="Times New Roman" w:cs="Times New Roman"/>
+        </w:rPr>
+      </w:pPr>
+      <w:r>
+        <w:rPr>
+          <w:rFonts w:ascii="Times New Roman" w:hAnsi="Times New Roman" w:cs="Times New Roman" w:hint="eastAsia"/>
+          <w:noProof/>
+        </w:rPr>
+        <w:drawing>
+          <wp:inline distT="0" distB="0" distL="0" distR="0" wp14:anchorId="12E22DE6" wp14:editId="36E41A70">
+            <wp:extent cx="4019550" cy="3369489"/>
+            <wp:effectExtent l="0" t="0" r="0" b="2540"/>
+            <wp:docPr id="226838257" name="图片 13"/>
+            <wp:cNvGraphicFramePr>
+              <a:graphicFrameLocks xmlns:a="http://schemas.openxmlformats.org/drawingml/2006/main" noChangeAspect="1"/>
+            </wp:cNvGraphicFramePr>
+            <a:graphic xmlns:a="http://schemas.openxmlformats.org/drawingml/2006/main">
+              <a:graphicData uri="http://schemas.openxmlformats.org/drawingml/2006/picture">
+                <pic:pic xmlns:pic="http://schemas.openxmlformats.org/drawingml/2006/picture">
+                  <pic:nvPicPr>
+                    <pic:cNvPr id="0" name="Picture 13"/>
+                    <pic:cNvPicPr>
+                      <a:picLocks noChangeAspect="1" noChangeArrowheads="1"/>
+                    </pic:cNvPicPr>
+                  </pic:nvPicPr>
+                  <pic:blipFill>
+                    <a:blip r:embed="rId36">
+                      <a:extLst>
+                        <a:ext uri="{28A0092B-C50C-407E-A947-70E740481C1C}">
+                          <a14:useLocalDpi xmlns:a14="http://schemas.microsoft.com/office/drawing/2010/main" val="0"/>
+                        </a:ext>
+                      </a:extLst>
+                    </a:blip>
+                    <a:srcRect/>
+                    <a:stretch>
+                      <a:fillRect/>
+                    </a:stretch>
+                  </pic:blipFill>
+                  <pic:spPr bwMode="auto">
+                    <a:xfrm>
+                      <a:off x="0" y="0"/>
+                      <a:ext cx="4030092" cy="3378326"/>
+                    </a:xfrm>
+                    <a:prstGeom prst="rect">
+                      <a:avLst/>
+                    </a:prstGeom>
+                    <a:noFill/>
+                    <a:ln>
+                      <a:noFill/>
+                    </a:ln>
+                  </pic:spPr>
+                </pic:pic>
+              </a:graphicData>
+            </a:graphic>
+          </wp:inline>
+        </w:drawing>
+      </w:r>
+    </w:p>
+    <w:p>
+      <w:pPr>
+        <w:rPr>
+          <w:rFonts w:ascii="Times New Roman" w:hAnsi="Times New Roman" w:cs="Times New Roman"/>
+        </w:rPr>
+      </w:pPr>
+      <w:r>
+        <w:rPr>
+          <w:rFonts w:ascii="Times New Roman" w:hAnsi="Times New Roman" w:cs="Times New Roman"/>
+        </w:rPr>
+        <w:t>The distribution of General Government Net Lending/Borrowing</w:t>
+      </w:r>
+      <w:r>
+        <w:rPr>
+          <w:rFonts w:ascii="Times New Roman" w:hAnsi="Times New Roman" w:cs="Times New Roman" w:hint="eastAsia"/>
+        </w:rPr>
+        <w:t xml:space="preserve"> (as percent of GDP)</w:t>
+      </w:r>
+      <w:r>
+        <w:rPr>
+          <w:rFonts w:ascii="Times New Roman" w:hAnsi="Times New Roman" w:cs="Times New Roman"/>
+        </w:rPr>
+        <w:t xml:space="preserve"> is left-skewed, with most values below zero</w:t>
+      </w:r>
+      <w:r>
+        <w:rPr>
+          <w:rFonts w:ascii="Times New Roman" w:hAnsi="Times New Roman" w:cs="Times New Roman" w:hint="eastAsia"/>
+        </w:rPr>
+        <w:t xml:space="preserve"> and t</w:t>
+      </w:r>
+      <w:r>
+        <w:rPr>
+          <w:rFonts w:ascii="Times New Roman" w:hAnsi="Times New Roman" w:cs="Times New Roman"/>
+        </w:rPr>
+        <w:t>he interquartile range suggests that most countries have moderate deficits, with only a few approaching a balanced budget or a surplus.</w:t>
+      </w:r>
+    </w:p>
+    <w:p>
+      <w:pPr>
+        <w:rPr>
+          <w:rFonts w:ascii="Times New Roman" w:hAnsi="Times New Roman" w:cs="Times New Roman"/>
+        </w:rPr>
+      </w:pPr>
+    </w:p>
+    <w:p>
+      <w:pPr>
+        <w:rPr>
+          <w:rFonts w:ascii="Times New Roman" w:hAnsi="Times New Roman" w:cs="Times New Roman" w:hint="eastAsia"/>
+        </w:rPr>
+      </w:pPr>
+    </w:p>
+    <w:p>
+      <w:pPr>
+        <w:rPr>
+          <w:rFonts w:ascii="Times New Roman" w:hAnsi="Times New Roman" w:cs="Times New Roman" w:hint="eastAsia"/>
+        </w:rPr>
+      </w:pPr>
+      <w:r>
+        <w:rPr>
+          <w:rFonts w:ascii="Times New Roman" w:hAnsi="Times New Roman" w:cs="Times New Roman"/>
+        </w:rPr>
+        <w:t xml:space="preserve">Variable: </w:t>
+      </w:r>
+      <w:r>
+        <w:rPr>
+          <w:rFonts w:ascii="Times New Roman" w:hAnsi="Times New Roman" w:cs="Times New Roman"/>
+        </w:rPr>
+        <w:t>General government net debt</w:t>
+      </w:r>
+    </w:p>
+    <w:p>
+      <w:pPr>
+        <w:rPr>
+          <w:rFonts w:ascii="Times New Roman" w:hAnsi="Times New Roman" w:cs="Times New Roman"/>
+        </w:rPr>
+      </w:pPr>
+      <w:r>
+        <w:rPr>
+          <w:rFonts w:ascii="Times New Roman" w:hAnsi="Times New Roman" w:cs="Times New Roman"/>
+        </w:rPr>
+        <w:t xml:space="preserve">Original data file: </w:t>
+      </w:r>
+      <w:r>
+        <w:rPr>
+          <w:rFonts w:ascii="Times New Roman" w:hAnsi="Times New Roman" w:cs="Times New Roman"/>
+        </w:rPr>
+        <w:t>WEO_Oct2024</w:t>
+      </w:r>
+      <w:r>
+        <w:rPr>
+          <w:rFonts w:ascii="Times New Roman" w:hAnsi="Times New Roman" w:cs="Times New Roman" w:hint="eastAsia"/>
+        </w:rPr>
+        <w:t>.xlsx</w:t>
+      </w:r>
+    </w:p>
+    <w:p>
+      <w:pPr>
+        <w:rPr>
+          <w:rFonts w:ascii="Times New Roman" w:hAnsi="Times New Roman" w:cs="Times New Roman"/>
+        </w:rPr>
+      </w:pPr>
+      <w:r>
+        <w:rPr>
+          <w:rFonts w:ascii="Times New Roman" w:hAnsi="Times New Roman" w:cs="Times New Roman"/>
+        </w:rPr>
+        <w:lastRenderedPageBreak/>
+        <w:t>Original variable name:</w:t>
+      </w:r>
+      <w:r>
+        <w:rPr>
+          <w:rFonts w:ascii="Times New Roman" w:hAnsi="Times New Roman" w:cs="Times New Roman" w:hint="eastAsia"/>
+        </w:rPr>
+        <w:t xml:space="preserve"> </w:t>
+      </w:r>
+      <w:r>
+        <w:rPr>
+          <w:rFonts w:ascii="Times New Roman" w:hAnsi="Times New Roman" w:cs="Times New Roman"/>
+        </w:rPr>
+        <w:t>General government net debt</w:t>
+      </w:r>
+    </w:p>
+    <w:p>
+      <w:pPr>
+        <w:rPr>
+          <w:rFonts w:ascii="Times New Roman" w:hAnsi="Times New Roman" w:cs="Times New Roman"/>
+        </w:rPr>
+      </w:pPr>
+      <w:r>
+        <w:rPr>
+          <w:rFonts w:ascii="Times New Roman" w:hAnsi="Times New Roman" w:cs="Times New Roman"/>
+        </w:rPr>
+        <w:t>Number of Observations: 386</w:t>
+      </w:r>
+    </w:p>
+    <w:p>
+      <w:pPr>
+        <w:rPr>
+          <w:rFonts w:ascii="Times New Roman" w:hAnsi="Times New Roman" w:cs="Times New Roman"/>
+        </w:rPr>
+      </w:pPr>
+      <w:r>
+        <w:rPr>
+          <w:rFonts w:ascii="Times New Roman" w:hAnsi="Times New Roman" w:cs="Times New Roman"/>
+        </w:rPr>
+        <w:t>No missing value</w:t>
+      </w:r>
+    </w:p>
+    <w:p>
+      <w:pPr>
+        <w:rPr>
+          <w:rFonts w:ascii="Times New Roman" w:eastAsia="等线" w:hAnsi="Times New Roman" w:cs="Times New Roman" w:hint="eastAsia"/>
+          <w:color w:val="000000"/>
+          <w:kern w:val="0"/>
+          <w:sz w:val="22"/>
+          <w14:ligatures w14:val="none"/>
+        </w:rPr>
+      </w:pPr>
+      <w:r>
+        <w:rPr>
+          <w:rFonts w:ascii="Times New Roman" w:hAnsi="Times New Roman" w:cs="Times New Roman"/>
+        </w:rPr>
+        <w:t>Definition:</w:t>
+      </w:r>
+      <w:r>
+        <w:rPr>
+          <w:rFonts w:ascii="Times New Roman" w:hAnsi="Times New Roman" w:cs="Times New Roman" w:hint="eastAsia"/>
+        </w:rPr>
+        <w:t xml:space="preserve"> </w:t>
+      </w:r>
+      <w:r>
+        <w:rPr>
+          <w:rFonts w:ascii="Times New Roman" w:eastAsia="等线" w:hAnsi="Times New Roman" w:cs="Times New Roman"/>
+          <w:color w:val="000000"/>
+          <w:kern w:val="0"/>
+          <w:sz w:val="22"/>
+          <w14:ligatures w14:val="none"/>
+        </w:rPr>
+        <w:t>Net debt is calculated as gross debt minus financial assets corresponding to debt instruments</w:t>
+      </w:r>
+      <w:r>
+        <w:rPr>
+          <w:rFonts w:ascii="Times New Roman" w:eastAsia="等线" w:hAnsi="Times New Roman" w:cs="Times New Roman" w:hint="eastAsia"/>
+          <w:color w:val="000000"/>
+          <w:kern w:val="0"/>
+          <w:sz w:val="22"/>
+          <w14:ligatures w14:val="none"/>
+        </w:rPr>
+        <w:t xml:space="preserve"> as </w:t>
+      </w:r>
+      <w:r>
+        <w:rPr>
+          <w:rFonts w:ascii="Times New Roman" w:eastAsia="等线" w:hAnsi="Times New Roman" w:cs="Times New Roman"/>
+          <w:color w:val="000000"/>
+          <w:kern w:val="0"/>
+          <w:sz w:val="22"/>
+          <w14:ligatures w14:val="none"/>
+        </w:rPr>
+        <w:t xml:space="preserve">a </w:t>
+      </w:r>
+      <w:r>
+        <w:rPr>
+          <w:rFonts w:ascii="Times New Roman" w:eastAsia="等线" w:hAnsi="Times New Roman" w:cs="Times New Roman" w:hint="eastAsia"/>
+          <w:color w:val="000000"/>
+          <w:kern w:val="0"/>
+          <w:sz w:val="22"/>
+          <w14:ligatures w14:val="none"/>
+        </w:rPr>
+        <w:t>percent of GDP</w:t>
+      </w:r>
+    </w:p>
+    <w:p>
+      <w:pPr>
+        <w:rPr>
+          <w:rFonts w:ascii="Times New Roman" w:hAnsi="Times New Roman" w:cs="Times New Roman"/>
+        </w:rPr>
+      </w:pPr>
+      <w:r>
+        <w:rPr>
+          <w:rFonts w:ascii="Times New Roman" w:hAnsi="Times New Roman" w:cs="Times New Roman" w:hint="eastAsia"/>
+        </w:rPr>
+        <w:t xml:space="preserve">Mean: </w:t>
+      </w:r>
+      <w:r>
+        <w:rPr>
+          <w:rFonts w:ascii="Times New Roman" w:hAnsi="Times New Roman" w:cs="Times New Roman"/>
+        </w:rPr>
+        <w:t>39.714</w:t>
+      </w:r>
+    </w:p>
+    <w:p>
+      <w:pPr>
+        <w:rPr>
+          <w:rFonts w:ascii="Times New Roman" w:hAnsi="Times New Roman" w:cs="Times New Roman" w:hint="eastAsia"/>
+        </w:rPr>
+      </w:pPr>
+      <w:r>
+        <w:rPr>
+          <w:rFonts w:ascii="Times New Roman" w:hAnsi="Times New Roman" w:cs="Times New Roman" w:hint="eastAsia"/>
+        </w:rPr>
+        <w:t>Standard Deviation:</w:t>
+      </w:r>
+      <w:r>
+        <w:rPr>
+          <w:rFonts w:ascii="Times New Roman" w:hAnsi="Times New Roman" w:cs="Times New Roman" w:hint="eastAsia"/>
+        </w:rPr>
+        <w:t xml:space="preserve"> </w:t>
+      </w:r>
+      <w:r>
+        <w:rPr>
+          <w:rFonts w:ascii="Times New Roman" w:hAnsi="Times New Roman" w:cs="Times New Roman"/>
+        </w:rPr>
+        <w:t>31.279</w:t>
+      </w:r>
+    </w:p>
+    <w:p>
+      <w:pPr>
+        <w:rPr>
+          <w:rFonts w:ascii="Times New Roman" w:hAnsi="Times New Roman" w:cs="Times New Roman"/>
+        </w:rPr>
+      </w:pPr>
+      <w:r>
+        <w:rPr>
+          <w:rFonts w:ascii="Times New Roman" w:hAnsi="Times New Roman" w:cs="Times New Roman" w:hint="eastAsia"/>
+        </w:rPr>
+        <w:t xml:space="preserve">Minimum: </w:t>
+      </w:r>
+      <w:r>
+        <w:rPr>
+          <w:rFonts w:ascii="Times New Roman" w:hAnsi="Times New Roman" w:cs="Times New Roman"/>
+        </w:rPr>
+        <w:t>-59.766</w:t>
+      </w:r>
+    </w:p>
+    <w:p>
+      <w:pPr>
+        <w:rPr>
+          <w:rFonts w:ascii="Times New Roman" w:hAnsi="Times New Roman" w:cs="Times New Roman" w:hint="eastAsia"/>
+        </w:rPr>
+      </w:pPr>
+      <w:r>
+        <w:rPr>
+          <w:rFonts w:ascii="Times New Roman" w:hAnsi="Times New Roman" w:cs="Times New Roman" w:hint="eastAsia"/>
+        </w:rPr>
+        <w:t xml:space="preserve">Median: </w:t>
+      </w:r>
+      <w:r>
+        <w:rPr>
+          <w:rFonts w:ascii="Times New Roman" w:hAnsi="Times New Roman" w:cs="Times New Roman"/>
+        </w:rPr>
+        <w:t>38.376</w:t>
+      </w:r>
+    </w:p>
+    <w:p>
+      <w:pPr>
+        <w:rPr>
+          <w:rFonts w:ascii="Times New Roman" w:hAnsi="Times New Roman" w:cs="Times New Roman" w:hint="eastAsia"/>
+        </w:rPr>
+      </w:pPr>
+      <w:r>
+        <w:rPr>
+          <w:rFonts w:ascii="Times New Roman" w:hAnsi="Times New Roman" w:cs="Times New Roman" w:hint="eastAsia"/>
+        </w:rPr>
+        <w:t>Maximum:</w:t>
+      </w:r>
+      <w:r>
+        <w:rPr>
+          <w:rFonts w:ascii="Times New Roman" w:hAnsi="Times New Roman" w:cs="Times New Roman" w:hint="eastAsia"/>
+        </w:rPr>
+        <w:t xml:space="preserve"> </w:t>
+      </w:r>
+      <w:r>
+        <w:rPr>
+          <w:rFonts w:ascii="Times New Roman" w:hAnsi="Times New Roman" w:cs="Times New Roman"/>
+        </w:rPr>
+        <w:t>148.954</w:t>
+      </w:r>
+    </w:p>
+    <w:p>
+      <w:pPr>
+        <w:rPr>
+          <w:rFonts w:ascii="Times New Roman" w:hAnsi="Times New Roman" w:cs="Times New Roman"/>
+        </w:rPr>
+      </w:pPr>
+      <w:r>
+        <w:rPr>
+          <w:rFonts w:ascii="Times New Roman" w:hAnsi="Times New Roman" w:cs="Times New Roman" w:hint="eastAsia"/>
+        </w:rPr>
+        <w:t>25</w:t>
+      </w:r>
+      <w:r>
+        <w:rPr>
+          <w:rFonts w:ascii="Times New Roman" w:hAnsi="Times New Roman" w:cs="Times New Roman" w:hint="eastAsia"/>
+          <w:vertAlign w:val="superscript"/>
+        </w:rPr>
+        <w:t>th</w:t>
+      </w:r>
+      <w:r>
+        <w:rPr>
+          <w:rFonts w:ascii="Times New Roman" w:hAnsi="Times New Roman" w:cs="Times New Roman" w:hint="eastAsia"/>
+        </w:rPr>
+        <w:t xml:space="preserve"> percentile: </w:t>
+      </w:r>
+      <w:r>
+        <w:rPr>
+          <w:rFonts w:ascii="Times New Roman" w:hAnsi="Times New Roman" w:cs="Times New Roman"/>
+        </w:rPr>
+        <w:t>20.415</w:t>
+      </w:r>
+    </w:p>
+    <w:p>
+      <w:pPr>
+        <w:rPr>
+          <w:rFonts w:ascii="Times New Roman" w:hAnsi="Times New Roman" w:cs="Times New Roman"/>
+        </w:rPr>
+      </w:pPr>
+      <w:r>
+        <w:rPr>
+          <w:rFonts w:ascii="Times New Roman" w:hAnsi="Times New Roman" w:cs="Times New Roman"/>
+        </w:rPr>
+        <w:t>75</w:t>
+      </w:r>
+      <w:r>
+        <w:rPr>
+          <w:rFonts w:ascii="Times New Roman" w:hAnsi="Times New Roman" w:cs="Times New Roman" w:hint="eastAsia"/>
+          <w:vertAlign w:val="superscript"/>
+        </w:rPr>
+        <w:t>th</w:t>
+      </w:r>
+      <w:r>
+        <w:rPr>
+          <w:rFonts w:ascii="Times New Roman" w:hAnsi="Times New Roman" w:cs="Times New Roman" w:hint="eastAsia"/>
+        </w:rPr>
+        <w:t xml:space="preserve"> </w:t>
+      </w:r>
+      <w:r>
+        <w:rPr>
+          <w:rFonts w:ascii="Times New Roman" w:hAnsi="Times New Roman" w:cs="Times New Roman"/>
+        </w:rPr>
+        <w:t>percentil</w:t>
+      </w:r>
+      <w:r>
+        <w:rPr>
+          <w:rFonts w:ascii="Times New Roman" w:hAnsi="Times New Roman" w:cs="Times New Roman" w:hint="eastAsia"/>
+        </w:rPr>
+        <w:t xml:space="preserve">e: </w:t>
+      </w:r>
+      <w:r>
+        <w:rPr>
+          <w:rFonts w:ascii="Times New Roman" w:hAnsi="Times New Roman" w:cs="Times New Roman"/>
+        </w:rPr>
+        <w:t>57.922</w:t>
+      </w:r>
+    </w:p>
+    <w:p>
+      <w:pPr>
+        <w:rPr>
+          <w:rFonts w:ascii="Times New Roman" w:hAnsi="Times New Roman" w:cs="Times New Roman" w:hint="eastAsia"/>
+        </w:rPr>
+      </w:pPr>
+      <w:r>
+        <w:rPr>
+          <w:rFonts w:ascii="Times New Roman" w:hAnsi="Times New Roman" w:cs="Times New Roman" w:hint="eastAsia"/>
+        </w:rPr>
+        <w:t>Histogram</w:t>
+      </w:r>
+      <w:r>
+        <w:rPr>
+          <w:rFonts w:ascii="Times New Roman" w:hAnsi="Times New Roman" w:cs="Times New Roman" w:hint="eastAsia"/>
+        </w:rPr>
+        <w:t xml:space="preserve"> and box plot</w:t>
+      </w:r>
+      <w:r>
+        <w:rPr>
+          <w:rFonts w:ascii="Times New Roman" w:hAnsi="Times New Roman" w:cs="Times New Roman" w:hint="eastAsia"/>
+        </w:rPr>
+        <w:t>:</w:t>
+      </w:r>
+    </w:p>
+    <w:p>
+      <w:pPr>
+        <w:rPr>
+          <w:rFonts w:ascii="Times New Roman" w:hAnsi="Times New Roman" w:cs="Times New Roman"/>
+        </w:rPr>
+      </w:pPr>
+      <w:r>
+        <w:rPr>
+          <w:rFonts w:ascii="Times New Roman" w:hAnsi="Times New Roman" w:cs="Times New Roman"/>
+          <w:noProof/>
+        </w:rPr>
+        <w:drawing>
+          <wp:inline distT="0" distB="0" distL="0" distR="0" wp14:anchorId="7E080330" wp14:editId="00ED15DB">
+            <wp:extent cx="3507262" cy="2940050"/>
+            <wp:effectExtent l="0" t="0" r="0" b="0"/>
+            <wp:docPr id="1226521826" name="图片 14"/>
+            <wp:cNvGraphicFramePr>
+              <a:graphicFrameLocks xmlns:a="http://schemas.openxmlformats.org/drawingml/2006/main" noChangeAspect="1"/>
+            </wp:cNvGraphicFramePr>
+            <a:graphic xmlns:a="http://schemas.openxmlformats.org/drawingml/2006/main">
+              <a:graphicData uri="http://schemas.openxmlformats.org/drawingml/2006/picture">
+                <pic:pic xmlns:pic="http://schemas.openxmlformats.org/drawingml/2006/picture">
+                  <pic:nvPicPr>
+                    <pic:cNvPr id="0" name="Picture 14"/>
+                    <pic:cNvPicPr>
+                      <a:picLocks noChangeAspect="1" noChangeArrowheads="1"/>
+                    </pic:cNvPicPr>
+                  </pic:nvPicPr>
+                  <pic:blipFill>
+                    <a:blip r:embed="rId37">
+                      <a:extLst>
+                        <a:ext uri="{28A0092B-C50C-407E-A947-70E740481C1C}">
+                          <a14:useLocalDpi xmlns:a14="http://schemas.microsoft.com/office/drawing/2010/main" val="0"/>
+                        </a:ext>
+                      </a:extLst>
+                    </a:blip>
+                    <a:srcRect/>
+                    <a:stretch>
+                      <a:fillRect/>
+                    </a:stretch>
+                  </pic:blipFill>
+                  <pic:spPr bwMode="auto">
+                    <a:xfrm>
+                      <a:off x="0" y="0"/>
+                      <a:ext cx="3507823" cy="2940520"/>
+                    </a:xfrm>
+                    <a:prstGeom prst="rect">
+                      <a:avLst/>
+                    </a:prstGeom>
+                    <a:noFill/>
+                    <a:ln>
+                      <a:noFill/>
+                    </a:ln>
+                  </pic:spPr>
+                </pic:pic>
+              </a:graphicData>
+            </a:graphic>
+          </wp:inline>
+        </w:drawing>
+      </w:r>
+    </w:p>
+    <w:p>
+      <w:pPr>
+        <w:rPr>
+          <w:rFonts w:ascii="Times New Roman" w:hAnsi="Times New Roman" w:cs="Times New Roman" w:hint="eastAsia"/>
+        </w:rPr>
+      </w:pPr>
+      <w:r>
+        <w:rPr>
+          <w:rFonts w:ascii="Times New Roman" w:hAnsi="Times New Roman" w:cs="Times New Roman" w:hint="eastAsia"/>
+          <w:noProof/>
+        </w:rPr>
+        <w:lastRenderedPageBreak/>
+        <w:drawing>
+          <wp:inline distT="0" distB="0" distL="0" distR="0" wp14:anchorId="37FCFC47" wp14:editId="56E6D508">
+            <wp:extent cx="3409950" cy="2828581"/>
+            <wp:effectExtent l="0" t="0" r="0" b="0"/>
+            <wp:docPr id="1348435412" name="图片 16"/>
+            <wp:cNvGraphicFramePr>
+              <a:graphicFrameLocks xmlns:a="http://schemas.openxmlformats.org/drawingml/2006/main" noChangeAspect="1"/>
+            </wp:cNvGraphicFramePr>
+            <a:graphic xmlns:a="http://schemas.openxmlformats.org/drawingml/2006/main">
+              <a:graphicData uri="http://schemas.openxmlformats.org/drawingml/2006/picture">
+                <pic:pic xmlns:pic="http://schemas.openxmlformats.org/drawingml/2006/picture">
+                  <pic:nvPicPr>
+                    <pic:cNvPr id="0" name="Picture 16"/>
+                    <pic:cNvPicPr>
+                      <a:picLocks noChangeAspect="1" noChangeArrowheads="1"/>
+                    </pic:cNvPicPr>
+                  </pic:nvPicPr>
+                  <pic:blipFill rotWithShape="1">
+                    <a:blip r:embed="rId38">
+                      <a:extLst>
+                        <a:ext uri="{28A0092B-C50C-407E-A947-70E740481C1C}">
+                          <a14:useLocalDpi xmlns:a14="http://schemas.microsoft.com/office/drawing/2010/main" val="0"/>
+                        </a:ext>
+                      </a:extLst>
+                    </a:blip>
+                    <a:srcRect r="17790" b="18780"/>
+                    <a:stretch/>
+                  </pic:blipFill>
+                  <pic:spPr bwMode="auto">
+                    <a:xfrm>
+                      <a:off x="0" y="0"/>
+                      <a:ext cx="3412510" cy="2830704"/>
+                    </a:xfrm>
+                    <a:prstGeom prst="rect">
+                      <a:avLst/>
+                    </a:prstGeom>
+                    <a:noFill/>
+                    <a:ln>
+                      <a:noFill/>
+                    </a:ln>
+                    <a:extLst>
+                      <a:ext uri="{53640926-AAD7-44D8-BBD7-CCE9431645EC}">
+                        <a14:shadowObscured xmlns:a14="http://schemas.microsoft.com/office/drawing/2010/main"/>
+                      </a:ext>
+                    </a:extLst>
+                  </pic:spPr>
+                </pic:pic>
+              </a:graphicData>
+            </a:graphic>
+          </wp:inline>
+        </w:drawing>
+      </w:r>
+    </w:p>
+    <w:p>
+      <w:pPr>
+        <w:rPr>
+          <w:rFonts w:ascii="Times New Roman" w:hAnsi="Times New Roman" w:cs="Times New Roman"/>
+        </w:rPr>
+      </w:pPr>
+      <w:r>
+        <w:rPr>
+          <w:rFonts w:ascii="Times New Roman" w:hAnsi="Times New Roman" w:cs="Times New Roman"/>
+        </w:rPr>
+        <w:t>The distribution of General Government Net Debt is approximately normal</w:t>
+      </w:r>
+      <w:r>
+        <w:rPr>
+          <w:rFonts w:ascii="Times New Roman" w:hAnsi="Times New Roman" w:cs="Times New Roman" w:hint="eastAsia"/>
+        </w:rPr>
+        <w:t xml:space="preserve"> (slightly right-skewed)</w:t>
+      </w:r>
+      <w:r>
+        <w:rPr>
+          <w:rFonts w:ascii="Times New Roman" w:hAnsi="Times New Roman" w:cs="Times New Roman"/>
+        </w:rPr>
+        <w:t>, with most values concentrated in a moderate range.</w:t>
+      </w:r>
+      <w:r>
+        <w:rPr>
+          <w:rFonts w:ascii="Times New Roman" w:hAnsi="Times New Roman" w:cs="Times New Roman" w:hint="eastAsia"/>
+        </w:rPr>
+        <w:t xml:space="preserve"> M</w:t>
+      </w:r>
+      <w:r>
+        <w:rPr>
+          <w:rFonts w:ascii="Times New Roman" w:hAnsi="Times New Roman" w:cs="Times New Roman"/>
+        </w:rPr>
+        <w:t>o</w:t>
+      </w:r>
+      <w:r>
+        <w:rPr>
+          <w:rFonts w:ascii="Times New Roman" w:hAnsi="Times New Roman" w:cs="Times New Roman" w:hint="eastAsia"/>
+        </w:rPr>
+        <w:t>st values are positive</w:t>
+      </w:r>
+      <w:r>
+        <w:rPr>
+          <w:rFonts w:ascii="Times New Roman" w:hAnsi="Times New Roman" w:cs="Times New Roman"/>
+        </w:rPr>
+        <w:t xml:space="preserve">, </w:t>
+      </w:r>
+      <w:r>
+        <w:rPr>
+          <w:rFonts w:ascii="Times New Roman" w:hAnsi="Times New Roman" w:cs="Times New Roman" w:hint="eastAsia"/>
+        </w:rPr>
+        <w:t>which means</w:t>
+      </w:r>
+      <w:r>
+        <w:rPr>
+          <w:rFonts w:ascii="Times New Roman" w:hAnsi="Times New Roman" w:cs="Times New Roman"/>
+        </w:rPr>
+        <w:t xml:space="preserve"> most countries having moderate debt levels.</w:t>
+      </w:r>
+      <w:r>
+        <w:rPr>
+          <w:rFonts w:ascii="Times New Roman" w:hAnsi="Times New Roman" w:cs="Times New Roman" w:hint="eastAsia"/>
+        </w:rPr>
+        <w:t xml:space="preserve"> </w:t>
+      </w:r>
+      <w:r>
+        <w:rPr>
+          <w:rFonts w:ascii="Times New Roman" w:hAnsi="Times New Roman" w:cs="Times New Roman"/>
+        </w:rPr>
+        <w:t>However, outliers exist on both ends, indicating that some countries have exceptionally high debt while others maintain a net asset position.</w:t>
+      </w:r>
+    </w:p>
+    <w:p>
+      <w:pPr>
+        <w:rPr>
+          <w:rFonts w:ascii="Times New Roman" w:hAnsi="Times New Roman" w:cs="Times New Roman"/>
+        </w:rPr>
+      </w:pPr>
+    </w:p>
+    <w:p>
+      <w:pPr>
+        <w:rPr>
+          <w:rFonts w:ascii="Times New Roman" w:hAnsi="Times New Roman" w:cs="Times New Roman" w:hint="eastAsia"/>
+        </w:rPr>
+      </w:pPr>
+    </w:p>
+    <w:p>
+      <w:pPr>
+        <w:rPr>
+          <w:rFonts w:ascii="Times New Roman" w:hAnsi="Times New Roman" w:cs="Times New Roman" w:hint="eastAsia"/>
+        </w:rPr>
+      </w:pPr>
+      <w:r>
+        <w:rPr>
+          <w:rFonts w:ascii="Times New Roman" w:hAnsi="Times New Roman" w:cs="Times New Roman"/>
+        </w:rPr>
+        <w:t xml:space="preserve">Variable: </w:t>
+      </w:r>
+      <w:r>
+        <w:rPr>
+          <w:rFonts w:ascii="Times New Roman" w:hAnsi="Times New Roman" w:cs="Times New Roman"/>
+        </w:rPr>
+        <w:t>Current account balance</w:t>
+      </w:r>
+    </w:p>
+    <w:p>
+      <w:pPr>
+        <w:rPr>
+          <w:rFonts w:ascii="Times New Roman" w:hAnsi="Times New Roman" w:cs="Times New Roman"/>
+        </w:rPr>
+      </w:pPr>
+      <w:r>
+        <w:rPr>
+          <w:rFonts w:ascii="Times New Roman" w:hAnsi="Times New Roman" w:cs="Times New Roman"/>
+        </w:rPr>
+        <w:t xml:space="preserve">Original data file: </w:t>
+      </w:r>
+      <w:r>
+        <w:rPr>
+          <w:rFonts w:ascii="Times New Roman" w:hAnsi="Times New Roman" w:cs="Times New Roman"/>
+        </w:rPr>
+        <w:t>WEO_Oct2024</w:t>
+      </w:r>
+      <w:r>
+        <w:rPr>
+          <w:rFonts w:ascii="Times New Roman" w:hAnsi="Times New Roman" w:cs="Times New Roman" w:hint="eastAsia"/>
+        </w:rPr>
+        <w:t>.xlsx</w:t>
+      </w:r>
+    </w:p>
+    <w:p>
+      <w:pPr>
+        <w:rPr>
+          <w:rFonts w:ascii="Times New Roman" w:hAnsi="Times New Roman" w:cs="Times New Roman"/>
+        </w:rPr>
+      </w:pPr>
+      <w:r>
+        <w:rPr>
+          <w:rFonts w:ascii="Times New Roman" w:hAnsi="Times New Roman" w:cs="Times New Roman"/>
+        </w:rPr>
+        <w:t>Original variable name:</w:t>
+      </w:r>
+      <w:r>
+        <w:rPr>
+          <w:rFonts w:ascii="Times New Roman" w:hAnsi="Times New Roman" w:cs="Times New Roman" w:hint="eastAsia"/>
+        </w:rPr>
+        <w:t xml:space="preserve"> </w:t>
+      </w:r>
+      <w:r>
+        <w:rPr>
+          <w:rFonts w:ascii="Times New Roman" w:hAnsi="Times New Roman" w:cs="Times New Roman"/>
+        </w:rPr>
+        <w:t>Current account balance</w:t>
+      </w:r>
+    </w:p>
+    <w:p>
+      <w:pPr>
+        <w:rPr>
+          <w:rFonts w:ascii="Times New Roman" w:hAnsi="Times New Roman" w:cs="Times New Roman"/>
+        </w:rPr>
+      </w:pPr>
+      <w:r>
+        <w:rPr>
+          <w:rFonts w:ascii="Times New Roman" w:hAnsi="Times New Roman" w:cs="Times New Roman"/>
+        </w:rPr>
+        <w:t>Number of Observations: 386</w:t>
+      </w:r>
+    </w:p>
+    <w:p>
+      <w:pPr>
+        <w:rPr>
+          <w:rFonts w:ascii="Times New Roman" w:hAnsi="Times New Roman" w:cs="Times New Roman"/>
+        </w:rPr>
+      </w:pPr>
+      <w:r>
+        <w:rPr>
+          <w:rFonts w:ascii="Times New Roman" w:hAnsi="Times New Roman" w:cs="Times New Roman"/>
+        </w:rPr>
+        <w:t>No missing value</w:t>
+      </w:r>
+    </w:p>
+    <w:p>
+      <w:pPr>
+        <w:rPr>
+          <w:rFonts w:ascii="Times New Roman" w:eastAsia="等线" w:hAnsi="Times New Roman" w:cs="Times New Roman" w:hint="eastAsia"/>
+          <w:color w:val="000000"/>
+          <w:kern w:val="0"/>
+          <w:sz w:val="22"/>
+          <w14:ligatures w14:val="none"/>
+        </w:rPr>
+      </w:pPr>
+      <w:r>
+        <w:rPr>
+          <w:rFonts w:ascii="Times New Roman" w:hAnsi="Times New Roman" w:cs="Times New Roman"/>
+        </w:rPr>
+        <w:t>Definition:</w:t>
+      </w:r>
+      <w:r>
+        <w:rPr>
+          <w:rFonts w:ascii="Times New Roman" w:hAnsi="Times New Roman" w:cs="Times New Roman" w:hint="eastAsia"/>
+        </w:rPr>
+        <w:t xml:space="preserve"> </w:t>
+      </w:r>
+      <w:r>
+        <w:rPr>
+          <w:rFonts w:ascii="Times New Roman" w:eastAsia="等线" w:hAnsi="Times New Roman" w:cs="Times New Roman"/>
+          <w:color w:val="000000"/>
+          <w:kern w:val="0"/>
+          <w:sz w:val="22"/>
+          <w14:ligatures w14:val="none"/>
+        </w:rPr>
+        <w:t>The current</w:t>
+      </w:r>
+      <w:r>
+        <w:rPr>
+          <w:rFonts w:ascii="Times New Roman" w:eastAsia="等线" w:hAnsi="Times New Roman" w:cs="Times New Roman"/>
+          <w:color w:val="000000"/>
+          <w:kern w:val="0"/>
+          <w:sz w:val="22"/>
+          <w14:ligatures w14:val="none"/>
+        </w:rPr>
+        <w:t xml:space="preserve"> account is all transactions other than those in financial and capital items. The major classifications are goods and services, income</w:t>
+      </w:r>
+      <w:r>
+        <w:rPr>
+          <w:rFonts w:ascii="Times New Roman" w:eastAsia="等线" w:hAnsi="Times New Roman" w:cs="Times New Roman"/>
+          <w:color w:val="000000"/>
+          <w:kern w:val="0"/>
+          <w:sz w:val="22"/>
+          <w14:ligatures w14:val="none"/>
+        </w:rPr>
+        <w:t>,</w:t>
+      </w:r>
+      <w:r>
+        <w:rPr>
+          <w:rFonts w:ascii="Times New Roman" w:eastAsia="等线" w:hAnsi="Times New Roman" w:cs="Times New Roman"/>
+          <w:color w:val="000000"/>
+          <w:kern w:val="0"/>
+          <w:sz w:val="22"/>
+          <w14:ligatures w14:val="none"/>
+        </w:rPr>
+        <w:t xml:space="preserve"> and current transfers</w:t>
+      </w:r>
+      <w:r>
+        <w:rPr>
+          <w:rFonts w:ascii="Times New Roman" w:eastAsia="等线" w:hAnsi="Times New Roman" w:cs="Times New Roman" w:hint="eastAsia"/>
+          <w:color w:val="000000"/>
+          <w:kern w:val="0"/>
+          <w:sz w:val="22"/>
+          <w14:ligatures w14:val="none"/>
+        </w:rPr>
+        <w:t>. A</w:t>
+      </w:r>
+      <w:r>
+        <w:rPr>
+          <w:rFonts w:ascii="Times New Roman" w:eastAsia="等线" w:hAnsi="Times New Roman" w:cs="Times New Roman" w:hint="eastAsia"/>
+          <w:color w:val="000000"/>
+          <w:kern w:val="0"/>
+          <w:sz w:val="22"/>
+          <w14:ligatures w14:val="none"/>
+        </w:rPr>
+        <w:t xml:space="preserve">s </w:t>
+      </w:r>
+      <w:r>
+        <w:rPr>
+          <w:rFonts w:ascii="Times New Roman" w:eastAsia="等线" w:hAnsi="Times New Roman" w:cs="Times New Roman"/>
+          <w:color w:val="000000"/>
+          <w:kern w:val="0"/>
+          <w:sz w:val="22"/>
+          <w14:ligatures w14:val="none"/>
+        </w:rPr>
+        <w:t xml:space="preserve">a </w:t>
+      </w:r>
+      <w:r>
+        <w:rPr>
+          <w:rFonts w:ascii="Times New Roman" w:eastAsia="等线" w:hAnsi="Times New Roman" w:cs="Times New Roman" w:hint="eastAsia"/>
+          <w:color w:val="000000"/>
+          <w:kern w:val="0"/>
+          <w:sz w:val="22"/>
+          <w14:ligatures w14:val="none"/>
+        </w:rPr>
+        <w:t>percent of GDP</w:t>
+      </w:r>
+    </w:p>
+    <w:p>
+      <w:pPr>
+        <w:rPr>
+          <w:rFonts w:ascii="Times New Roman" w:hAnsi="Times New Roman" w:cs="Times New Roman" w:hint="eastAsia"/>
+        </w:rPr>
+      </w:pPr>
+      <w:r>
+        <w:rPr>
+          <w:rFonts w:ascii="Times New Roman" w:hAnsi="Times New Roman" w:cs="Times New Roman" w:hint="eastAsia"/>
+        </w:rPr>
+        <w:t>Mean:</w:t>
+      </w:r>
+      <w:r>
+        <w:rPr>
+          <w:rFonts w:ascii="Times New Roman" w:hAnsi="Times New Roman" w:cs="Times New Roman" w:hint="eastAsia"/>
+        </w:rPr>
+        <w:t xml:space="preserve"> </w:t>
+      </w:r>
+      <w:r>
+        <w:rPr>
+          <w:rFonts w:ascii="Times New Roman" w:hAnsi="Times New Roman" w:cs="Times New Roman"/>
+        </w:rPr>
+        <w:t>-1.636</w:t>
+      </w:r>
+    </w:p>
+    <w:p>
+      <w:pPr>
+        <w:rPr>
+          <w:rFonts w:ascii="Times New Roman" w:hAnsi="Times New Roman" w:cs="Times New Roman" w:hint="eastAsia"/>
+        </w:rPr>
+      </w:pPr>
+      <w:r>
+        <w:rPr>
+          <w:rFonts w:ascii="Times New Roman" w:hAnsi="Times New Roman" w:cs="Times New Roman" w:hint="eastAsia"/>
+        </w:rPr>
+        <w:t xml:space="preserve">Standard Deviation: </w:t>
+      </w:r>
+      <w:r>
+        <w:rPr>
+          <w:rFonts w:ascii="Times New Roman" w:hAnsi="Times New Roman" w:cs="Times New Roman"/>
+        </w:rPr>
+        <w:t>5.747</w:t>
+      </w:r>
+    </w:p>
+    <w:p>
+      <w:pPr>
+        <w:rPr>
+          <w:rFonts w:ascii="Times New Roman" w:hAnsi="Times New Roman" w:cs="Times New Roman"/>
+        </w:rPr>
+      </w:pPr>
+      <w:r>
+        <w:rPr>
+          <w:rFonts w:ascii="Times New Roman" w:hAnsi="Times New Roman" w:cs="Times New Roman" w:hint="eastAsia"/>
+        </w:rPr>
+        <w:t xml:space="preserve">Minimum: </w:t>
+      </w:r>
+      <w:r>
+        <w:rPr>
+          <w:rFonts w:ascii="Times New Roman" w:hAnsi="Times New Roman" w:cs="Times New Roman"/>
+        </w:rPr>
+        <w:t>-23.892</w:t>
+      </w:r>
+    </w:p>
+    <w:p>
+      <w:pPr>
+        <w:rPr>
+          <w:rFonts w:ascii="Times New Roman" w:hAnsi="Times New Roman" w:cs="Times New Roman" w:hint="eastAsia"/>
+        </w:rPr>
+      </w:pPr>
+      <w:r>
+        <w:rPr>
+          <w:rFonts w:ascii="Times New Roman" w:hAnsi="Times New Roman" w:cs="Times New Roman" w:hint="eastAsia"/>
+        </w:rPr>
+        <w:t xml:space="preserve">Median: </w:t>
+      </w:r>
+      <w:r>
+        <w:rPr>
+          <w:rFonts w:ascii="Times New Roman" w:hAnsi="Times New Roman" w:cs="Times New Roman"/>
+        </w:rPr>
+        <w:t>-1.306</w:t>
+      </w:r>
+    </w:p>
+    <w:p>
+      <w:pPr>
+        <w:rPr>
+          <w:rFonts w:ascii="Times New Roman" w:hAnsi="Times New Roman" w:cs="Times New Roman" w:hint="eastAsia"/>
+        </w:rPr>
+      </w:pPr>
+      <w:r>
+        <w:rPr>
+          <w:rFonts w:ascii="Times New Roman" w:hAnsi="Times New Roman" w:cs="Times New Roman" w:hint="eastAsia"/>
+        </w:rPr>
+        <w:t>Maximum:</w:t>
+      </w:r>
+      <w:r>
+        <w:rPr>
+          <w:rFonts w:ascii="Times New Roman" w:hAnsi="Times New Roman" w:cs="Times New Roman" w:hint="eastAsia"/>
+        </w:rPr>
+        <w:t xml:space="preserve"> </w:t>
+      </w:r>
+      <w:r>
+        <w:rPr>
+          <w:rFonts w:ascii="Times New Roman" w:hAnsi="Times New Roman" w:cs="Times New Roman"/>
+        </w:rPr>
+        <w:t>14.631</w:t>
+      </w:r>
+    </w:p>
+    <w:p>
+      <w:pPr>
+        <w:rPr>
+          <w:rFonts w:ascii="Times New Roman" w:hAnsi="Times New Roman" w:cs="Times New Roman"/>
+        </w:rPr>
+      </w:pPr>
+      <w:r>
+        <w:rPr>
+          <w:rFonts w:ascii="Times New Roman" w:hAnsi="Times New Roman" w:cs="Times New Roman" w:hint="eastAsia"/>
+        </w:rPr>
+        <w:t>25</w:t>
+      </w:r>
+      <w:r>
+        <w:rPr>
+          <w:rFonts w:ascii="Times New Roman" w:hAnsi="Times New Roman" w:cs="Times New Roman" w:hint="eastAsia"/>
+          <w:vertAlign w:val="superscript"/>
+        </w:rPr>
+        <w:t>th</w:t>
+      </w:r>
+      <w:r>
+        <w:rPr>
+          <w:rFonts w:ascii="Times New Roman" w:hAnsi="Times New Roman" w:cs="Times New Roman" w:hint="eastAsia"/>
+        </w:rPr>
+        <w:t xml:space="preserve"> percentile: </w:t>
+      </w:r>
+      <w:r>
+        <w:rPr>
+          <w:rFonts w:ascii="Times New Roman" w:hAnsi="Times New Roman" w:cs="Times New Roman"/>
+        </w:rPr>
+        <w:t>-4.726</w:t>
+      </w:r>
+    </w:p>
+    <w:p>
+      <w:pPr>
+        <w:rPr>
+          <w:rFonts w:ascii="Times New Roman" w:hAnsi="Times New Roman" w:cs="Times New Roman"/>
+        </w:rPr>
+      </w:pPr>
+      <w:r>
+        <w:rPr>
+          <w:rFonts w:ascii="Times New Roman" w:hAnsi="Times New Roman" w:cs="Times New Roman"/>
+        </w:rPr>
+        <w:t>75</w:t>
+      </w:r>
+      <w:r>
+        <w:rPr>
+          <w:rFonts w:ascii="Times New Roman" w:hAnsi="Times New Roman" w:cs="Times New Roman" w:hint="eastAsia"/>
+          <w:vertAlign w:val="superscript"/>
+        </w:rPr>
+        <w:t>th</w:t>
+      </w:r>
+      <w:r>
+        <w:rPr>
+          <w:rFonts w:ascii="Times New Roman" w:hAnsi="Times New Roman" w:cs="Times New Roman" w:hint="eastAsia"/>
+        </w:rPr>
+        <w:t xml:space="preserve"> </w:t>
+      </w:r>
+      <w:r>
+        <w:rPr>
+          <w:rFonts w:ascii="Times New Roman" w:hAnsi="Times New Roman" w:cs="Times New Roman"/>
+        </w:rPr>
+        <w:t>percentil</w:t>
+      </w:r>
+      <w:r>
+        <w:rPr>
+          <w:rFonts w:ascii="Times New Roman" w:hAnsi="Times New Roman" w:cs="Times New Roman" w:hint="eastAsia"/>
+        </w:rPr>
+        <w:t xml:space="preserve">e: </w:t>
+      </w:r>
+      <w:r>
+        <w:rPr>
+          <w:rFonts w:ascii="Times New Roman" w:hAnsi="Times New Roman" w:cs="Times New Roman"/>
+        </w:rPr>
+        <w:t>1.635</w:t>
+      </w:r>
+    </w:p>
+    <w:p>
+      <w:pPr>
+        <w:rPr>
+          <w:rFonts w:ascii="Times New Roman" w:hAnsi="Times New Roman" w:cs="Times New Roman" w:hint="eastAsia"/>
+        </w:rPr>
+      </w:pPr>
+      <w:r>
+        <w:rPr>
+          <w:rFonts w:ascii="Times New Roman" w:hAnsi="Times New Roman" w:cs="Times New Roman" w:hint="eastAsia"/>
+        </w:rPr>
+        <w:t>Histogram and box plot:</w:t>
+      </w:r>
+    </w:p>
+    <w:p>
+      <w:pPr>
+        <w:rPr>
+          <w:rFonts w:ascii="Times New Roman" w:hAnsi="Times New Roman" w:cs="Times New Roman"/>
+        </w:rPr>
+      </w:pPr>
+      <w:r>
+        <w:rPr>
+          <w:rFonts w:ascii="Times New Roman" w:hAnsi="Times New Roman" w:cs="Times New Roman"/>
+          <w:noProof/>
+        </w:rPr>
+        <w:lastRenderedPageBreak/>
+        <w:drawing>
+          <wp:inline distT="0" distB="0" distL="0" distR="0" wp14:anchorId="569FA8E8" wp14:editId="4957CFB8">
+            <wp:extent cx="3386061" cy="2838450"/>
+            <wp:effectExtent l="0" t="0" r="5080" b="0"/>
+            <wp:docPr id="1610659714" name="图片 18"/>
+            <wp:cNvGraphicFramePr>
+              <a:graphicFrameLocks xmlns:a="http://schemas.openxmlformats.org/drawingml/2006/main" noChangeAspect="1"/>
+            </wp:cNvGraphicFramePr>
+            <a:graphic xmlns:a="http://schemas.openxmlformats.org/drawingml/2006/main">
+              <a:graphicData uri="http://schemas.openxmlformats.org/drawingml/2006/picture">
+                <pic:pic xmlns:pic="http://schemas.openxmlformats.org/drawingml/2006/picture">
+                  <pic:nvPicPr>
+                    <pic:cNvPr id="0" name="Picture 18"/>
+                    <pic:cNvPicPr>
+                      <a:picLocks noChangeAspect="1" noChangeArrowheads="1"/>
+                    </pic:cNvPicPr>
+                  </pic:nvPicPr>
+                  <pic:blipFill>
+                    <a:blip r:embed="rId39">
+                      <a:extLst>
+                        <a:ext uri="{28A0092B-C50C-407E-A947-70E740481C1C}">
+                          <a14:useLocalDpi xmlns:a14="http://schemas.microsoft.com/office/drawing/2010/main" val="0"/>
+                        </a:ext>
+                      </a:extLst>
+                    </a:blip>
+                    <a:srcRect/>
+                    <a:stretch>
+                      <a:fillRect/>
+                    </a:stretch>
+                  </pic:blipFill>
+                  <pic:spPr bwMode="auto">
+                    <a:xfrm>
+                      <a:off x="0" y="0"/>
+                      <a:ext cx="3390341" cy="2842038"/>
+                    </a:xfrm>
+                    <a:prstGeom prst="rect">
+                      <a:avLst/>
+                    </a:prstGeom>
+                    <a:noFill/>
+                    <a:ln>
+                      <a:noFill/>
+                    </a:ln>
+                  </pic:spPr>
+                </pic:pic>
+              </a:graphicData>
+            </a:graphic>
+          </wp:inline>
+        </w:drawing>
+      </w:r>
+    </w:p>
+    <w:p>
+      <w:pPr>
+        <w:rPr>
+          <w:rFonts w:ascii="Times New Roman" w:hAnsi="Times New Roman" w:cs="Times New Roman" w:hint="eastAsia"/>
+        </w:rPr>
+      </w:pPr>
+      <w:r>
+        <w:rPr>
+          <w:rFonts w:ascii="Times New Roman" w:hAnsi="Times New Roman" w:cs="Times New Roman" w:hint="eastAsia"/>
+          <w:noProof/>
+        </w:rPr>
+        <w:drawing>
+          <wp:inline distT="0" distB="0" distL="0" distR="0" wp14:anchorId="51D24D1B" wp14:editId="3D8CC16A">
+            <wp:extent cx="3445933" cy="2933700"/>
+            <wp:effectExtent l="0" t="0" r="0" b="0"/>
+            <wp:docPr id="2117805612" name="图片 17"/>
+            <wp:cNvGraphicFramePr>
+              <a:graphicFrameLocks xmlns:a="http://schemas.openxmlformats.org/drawingml/2006/main" noChangeAspect="1"/>
+            </wp:cNvGraphicFramePr>
+            <a:graphic xmlns:a="http://schemas.openxmlformats.org/drawingml/2006/main">
+              <a:graphicData uri="http://schemas.openxmlformats.org/drawingml/2006/picture">
+                <pic:pic xmlns:pic="http://schemas.openxmlformats.org/drawingml/2006/picture">
+                  <pic:nvPicPr>
+                    <pic:cNvPr id="0" name="Picture 17"/>
+                    <pic:cNvPicPr>
+                      <a:picLocks noChangeAspect="1" noChangeArrowheads="1"/>
+                    </pic:cNvPicPr>
+                  </pic:nvPicPr>
+                  <pic:blipFill rotWithShape="1">
+                    <a:blip r:embed="rId40">
+                      <a:extLst>
+                        <a:ext uri="{28A0092B-C50C-407E-A947-70E740481C1C}">
+                          <a14:useLocalDpi xmlns:a14="http://schemas.microsoft.com/office/drawing/2010/main" val="0"/>
+                        </a:ext>
+                      </a:extLst>
+                    </a:blip>
+                    <a:srcRect r="20216" b="19101"/>
+                    <a:stretch/>
+                  </pic:blipFill>
+                  <pic:spPr bwMode="auto">
+                    <a:xfrm>
+                      <a:off x="0" y="0"/>
+                      <a:ext cx="3446091" cy="2933835"/>
+                    </a:xfrm>
+                    <a:prstGeom prst="rect">
+                      <a:avLst/>
+                    </a:prstGeom>
+                    <a:noFill/>
+                    <a:ln>
+                      <a:noFill/>
+                    </a:ln>
+                    <a:extLst>
+                      <a:ext uri="{53640926-AAD7-44D8-BBD7-CCE9431645EC}">
+                        <a14:shadowObscured xmlns:a14="http://schemas.microsoft.com/office/drawing/2010/main"/>
+                      </a:ext>
+                    </a:extLst>
+                  </pic:spPr>
+                </pic:pic>
+              </a:graphicData>
+            </a:graphic>
+          </wp:inline>
+        </w:drawing>
+      </w:r>
+    </w:p>
+    <w:p>
+      <w:pPr>
+        <w:rPr>
+          <w:rFonts w:ascii="Times New Roman" w:hAnsi="Times New Roman" w:cs="Times New Roman" w:hint="eastAsia"/>
+        </w:rPr>
+      </w:pPr>
+      <w:r>
+        <w:rPr>
+          <w:rFonts w:ascii="Times New Roman" w:hAnsi="Times New Roman" w:cs="Times New Roman"/>
+        </w:rPr>
+        <w:t>The Current Account Balance distribution is approximately normal, with a slight left skew. Most countries have a small deficit or surplus, with values concentrated near zero. The presence of both positive and negative outliers suggests that while some countries maintain significant surpluses, others experience substantial deficits.</w:t>
       </w:r>
     </w:p>
     <w:sectPr>
@@ -7657,7 +11615,6 @@
   <w:style w:type="character" w:default="1" w:styleId="a0">
     <w:name w:val="Default Paragraph Font"/>
     <w:uiPriority w:val="1"/>
-    <w:semiHidden/>
     <w:unhideWhenUsed/>
   </w:style>
   <w:style w:type="table" w:default="1" w:styleId="a1">

</xml_diff>